<commit_message>
more commands and attributes
</commit_message>
<xml_diff>
--- a/table_copleycontrol.docx
+++ b/table_copleycontrol.docx
@@ -24,7 +24,7 @@
       <w:tblPr>
         <w:tblW w:w="9966" w:type="dxa"/>
         <w:jc w:val="left"/>
-        <w:tblInd w:w="-9" w:type="dxa"/>
+        <w:tblInd w:w="-19" w:type="dxa"/>
         <w:tblBorders>
           <w:top w:val="single" w:sz="8" w:space="0" w:color="FFFFFF"/>
           <w:left w:val="single" w:sz="8" w:space="0" w:color="FFFFFF"/>
@@ -43,7 +43,7 @@
       <w:tblGrid>
         <w:gridCol w:w="1978"/>
         <w:gridCol w:w="1534"/>
-        <w:gridCol w:w="1793"/>
+        <w:gridCol w:w="1792"/>
         <w:gridCol w:w="4661"/>
       </w:tblGrid>
       <w:tr>
@@ -53,7 +53,7 @@
         </w:trPr>
         <w:tc>
           <w:tcPr>
-            <w:tcW w:w="9966" w:type="dxa"/>
+            <w:tcW w:w="9965" w:type="dxa"/>
             <w:gridSpan w:val="4"/>
             <w:tcBorders>
               <w:top w:val="single" w:sz="8" w:space="0" w:color="FFFFFF"/>
@@ -88,16 +88,7 @@
                 <w:sz w:val="30"/>
                 <w:szCs w:val="30"/>
               </w:rPr>
-              <w:t>CopleyControl</w:t>
-            </w:r>
-            <w:r>
-              <w:rPr>
-                <w:b/>
-                <w:bCs/>
-                <w:sz w:val="30"/>
-                <w:szCs w:val="30"/>
-              </w:rPr>
-              <w:t xml:space="preserve"> Class Commands </w:t>
+              <w:t xml:space="preserve">CopleyControl Class Commands </w:t>
             </w:r>
           </w:p>
         </w:tc>
@@ -110,6 +101,7 @@
           <w:tcPr>
             <w:tcW w:w="1978" w:type="dxa"/>
             <w:tcBorders>
+              <w:top w:val="single" w:sz="24" w:space="0" w:color="FFFFFF"/>
               <w:left w:val="single" w:sz="8" w:space="0" w:color="FFFFFF"/>
               <w:bottom w:val="single" w:sz="24" w:space="0" w:color="FFFFFF"/>
               <w:right w:val="single" w:sz="8" w:space="0" w:color="FFFFFF"/>
@@ -125,6 +117,7 @@
             <w:pPr>
               <w:pStyle w:val="2"/>
               <w:bidi w:val="0"/>
+              <w:ind w:left="0" w:right="0" w:hanging="0"/>
               <w:jc w:val="center"/>
               <w:rPr>
                 <w:rFonts w:ascii="Helvetica Neue" w:hAnsi="Helvetica Neue" w:eastAsia="Arial Unicode MS" w:cs="Arial Unicode MS"/>
@@ -146,6 +139,7 @@
           <w:tcPr>
             <w:tcW w:w="1534" w:type="dxa"/>
             <w:tcBorders>
+              <w:top w:val="single" w:sz="24" w:space="0" w:color="FFFFFF"/>
               <w:left w:val="single" w:sz="8" w:space="0" w:color="FFFFFF"/>
               <w:bottom w:val="single" w:sz="24" w:space="0" w:color="FFFFFF"/>
               <w:right w:val="single" w:sz="8" w:space="0" w:color="FFFFFF"/>
@@ -161,6 +155,7 @@
             <w:pPr>
               <w:pStyle w:val="2"/>
               <w:bidi w:val="0"/>
+              <w:ind w:left="0" w:right="0" w:hanging="0"/>
               <w:jc w:val="center"/>
               <w:rPr>
                 <w:sz w:val="24"/>
@@ -173,22 +168,52 @@
                 <w:sz w:val="24"/>
                 <w:szCs w:val="24"/>
               </w:rPr>
-              <w:t xml:space="preserve">Input </w:t>
-            </w:r>
-            <w:r>
-              <w:rPr>
-                <w:rFonts w:eastAsia="Arial Unicode MS" w:cs="Arial Unicode MS"/>
+              <w:t>Input Type</w:t>
+            </w:r>
+          </w:p>
+        </w:tc>
+        <w:tc>
+          <w:tcPr>
+            <w:tcW w:w="1792" w:type="dxa"/>
+            <w:tcBorders>
+              <w:top w:val="single" w:sz="24" w:space="0" w:color="FFFFFF"/>
+              <w:left w:val="single" w:sz="8" w:space="0" w:color="FFFFFF"/>
+              <w:bottom w:val="single" w:sz="24" w:space="0" w:color="FFFFFF"/>
+              <w:right w:val="single" w:sz="8" w:space="0" w:color="FFFFFF"/>
+              <w:insideH w:val="single" w:sz="24" w:space="0" w:color="FFFFFF"/>
+              <w:insideV w:val="single" w:sz="8" w:space="0" w:color="FFFFFF"/>
+            </w:tcBorders>
+            <w:shd w:fill="9999FF" w:val="clear"/>
+            <w:tcMar>
+              <w:left w:w="-10" w:type="dxa"/>
+            </w:tcMar>
+          </w:tcPr>
+          <w:p>
+            <w:pPr>
+              <w:pStyle w:val="2"/>
+              <w:bidi w:val="0"/>
+              <w:ind w:left="0" w:right="0" w:hanging="0"/>
+              <w:jc w:val="center"/>
+              <w:rPr>
                 <w:sz w:val="24"/>
                 <w:szCs w:val="24"/>
               </w:rPr>
-              <w:t>Type</w:t>
-            </w:r>
-          </w:p>
-        </w:tc>
-        <w:tc>
-          <w:tcPr>
-            <w:tcW w:w="1793" w:type="dxa"/>
-            <w:tcBorders>
+            </w:pPr>
+            <w:r>
+              <w:rPr>
+                <w:rFonts w:eastAsia="Arial Unicode MS" w:cs="Arial Unicode MS"/>
+                <w:sz w:val="24"/>
+                <w:szCs w:val="24"/>
+              </w:rPr>
+              <w:t>Output Type</w:t>
+            </w:r>
+          </w:p>
+        </w:tc>
+        <w:tc>
+          <w:tcPr>
+            <w:tcW w:w="4661" w:type="dxa"/>
+            <w:tcBorders>
+              <w:top w:val="single" w:sz="24" w:space="0" w:color="FFFFFF"/>
               <w:left w:val="single" w:sz="8" w:space="0" w:color="FFFFFF"/>
               <w:bottom w:val="single" w:sz="24" w:space="0" w:color="FFFFFF"/>
               <w:right w:val="single" w:sz="8" w:space="0" w:color="FFFFFF"/>
@@ -204,52 +229,11 @@
             <w:pPr>
               <w:pStyle w:val="2"/>
               <w:bidi w:val="0"/>
+              <w:ind w:left="0" w:right="0" w:hanging="0"/>
               <w:jc w:val="center"/>
               <w:rPr>
-                <w:sz w:val="24"/>
-                <w:szCs w:val="24"/>
-              </w:rPr>
-            </w:pPr>
-            <w:r>
-              <w:rPr>
-                <w:rFonts w:eastAsia="Arial Unicode MS" w:cs="Arial Unicode MS"/>
-                <w:sz w:val="24"/>
-                <w:szCs w:val="24"/>
-              </w:rPr>
-              <w:t>Output</w:t>
-            </w:r>
-            <w:r>
-              <w:rPr>
-                <w:rFonts w:eastAsia="Arial Unicode MS" w:cs="Arial Unicode MS"/>
-                <w:sz w:val="24"/>
-                <w:szCs w:val="24"/>
-              </w:rPr>
-              <w:t xml:space="preserve"> Type</w:t>
-            </w:r>
-          </w:p>
-        </w:tc>
-        <w:tc>
-          <w:tcPr>
-            <w:tcW w:w="4661" w:type="dxa"/>
-            <w:tcBorders>
-              <w:left w:val="single" w:sz="8" w:space="0" w:color="FFFFFF"/>
-              <w:bottom w:val="single" w:sz="24" w:space="0" w:color="FFFFFF"/>
-              <w:right w:val="single" w:sz="8" w:space="0" w:color="FFFFFF"/>
-              <w:insideH w:val="single" w:sz="24" w:space="0" w:color="FFFFFF"/>
-              <w:insideV w:val="single" w:sz="8" w:space="0" w:color="FFFFFF"/>
-            </w:tcBorders>
-            <w:shd w:fill="9999FF" w:val="clear"/>
-            <w:tcMar>
-              <w:left w:w="-10" w:type="dxa"/>
-            </w:tcMar>
-          </w:tcPr>
-          <w:p>
-            <w:pPr>
-              <w:pStyle w:val="2"/>
-              <w:bidi w:val="0"/>
-              <w:jc w:val="center"/>
-              <w:rPr>
                 <w:rFonts w:ascii="Helvetica Neue" w:hAnsi="Helvetica Neue" w:eastAsia="Arial Unicode MS" w:cs="Arial Unicode MS"/>
+                <w:b/>
                 <w:b/>
                 <w:sz w:val="24"/>
                 <w:szCs w:val="24"/>
@@ -335,7 +319,7 @@
         </w:tc>
         <w:tc>
           <w:tcPr>
-            <w:tcW w:w="1793" w:type="dxa"/>
+            <w:tcW w:w="1792" w:type="dxa"/>
             <w:tcBorders>
               <w:top w:val="single" w:sz="24" w:space="0" w:color="FFFFFF"/>
               <w:left w:val="single" w:sz="8" w:space="0" w:color="FFFFFF"/>
@@ -391,7 +375,19 @@
               <w:rPr>
                 <w:rFonts w:eastAsia="Arial Unicode MS" w:cs="Arial Unicode MS"/>
               </w:rPr>
-              <w:t>init the device</w:t>
+              <w:t>init</w:t>
+            </w:r>
+            <w:r>
+              <w:rPr>
+                <w:rFonts w:eastAsia="Arial Unicode MS" w:cs="Arial Unicode MS"/>
+              </w:rPr>
+              <w:t>s</w:t>
+            </w:r>
+            <w:r>
+              <w:rPr>
+                <w:rFonts w:eastAsia="Arial Unicode MS" w:cs="Arial Unicode MS"/>
+              </w:rPr>
+              <w:t xml:space="preserve"> the device</w:t>
             </w:r>
           </w:p>
         </w:tc>
@@ -464,7 +460,7 @@
         </w:tc>
         <w:tc>
           <w:tcPr>
-            <w:tcW w:w="1793" w:type="dxa"/>
+            <w:tcW w:w="1792" w:type="dxa"/>
             <w:tcBorders>
               <w:top w:val="single" w:sz="8" w:space="0" w:color="FFFFFF"/>
               <w:left w:val="single" w:sz="8" w:space="0" w:color="FFFFFF"/>
@@ -520,7 +516,19 @@
               <w:rPr>
                 <w:rFonts w:eastAsia="Arial Unicode MS" w:cs="Arial Unicode MS"/>
               </w:rPr>
-              <w:t>trigger the motor to move.</w:t>
+              <w:t>trigger</w:t>
+            </w:r>
+            <w:r>
+              <w:rPr>
+                <w:rFonts w:eastAsia="Arial Unicode MS" w:cs="Arial Unicode MS"/>
+              </w:rPr>
+              <w:t>s</w:t>
+            </w:r>
+            <w:r>
+              <w:rPr>
+                <w:rFonts w:eastAsia="Arial Unicode MS" w:cs="Arial Unicode MS"/>
+              </w:rPr>
+              <w:t xml:space="preserve"> the motor to move.</w:t>
             </w:r>
           </w:p>
         </w:tc>
@@ -585,48 +593,36 @@
               <w:rPr>
                 <w:rFonts w:eastAsia="Arial Unicode MS" w:cs="Arial Unicode MS"/>
               </w:rPr>
-              <w:t>Dev</w:t>
-            </w:r>
-            <w:r>
-              <w:rPr>
-                <w:rFonts w:eastAsia="Arial Unicode MS" w:cs="Arial Unicode MS"/>
-              </w:rPr>
-              <w:t>String</w:t>
-            </w:r>
-          </w:p>
-        </w:tc>
-        <w:tc>
-          <w:tcPr>
-            <w:tcW w:w="1793" w:type="dxa"/>
-            <w:tcBorders>
-              <w:top w:val="single" w:sz="8" w:space="0" w:color="FFFFFF"/>
-              <w:left w:val="single" w:sz="8" w:space="0" w:color="FFFFFF"/>
-              <w:bottom w:val="single" w:sz="8" w:space="0" w:color="FFFFFF"/>
-              <w:right w:val="single" w:sz="8" w:space="0" w:color="FFFFFF"/>
-              <w:insideH w:val="single" w:sz="8" w:space="0" w:color="FFFFFF"/>
-              <w:insideV w:val="single" w:sz="8" w:space="0" w:color="FFFFFF"/>
-            </w:tcBorders>
-            <w:shd w:fill="CED7E7" w:val="clear"/>
-            <w:tcMar>
-              <w:left w:w="-10" w:type="dxa"/>
-            </w:tcMar>
-          </w:tcPr>
-          <w:p>
-            <w:pPr>
-              <w:pStyle w:val="Style14"/>
-              <w:rPr/>
-            </w:pPr>
-            <w:r>
-              <w:rPr>
-                <w:rFonts w:eastAsia="Arial Unicode MS" w:cs="Arial Unicode MS"/>
-              </w:rPr>
-              <w:t>Dev</w:t>
-            </w:r>
-            <w:r>
-              <w:rPr>
-                <w:rFonts w:eastAsia="Arial Unicode MS" w:cs="Arial Unicode MS"/>
-              </w:rPr>
-              <w:t>String</w:t>
+              <w:t>DevString</w:t>
+            </w:r>
+          </w:p>
+        </w:tc>
+        <w:tc>
+          <w:tcPr>
+            <w:tcW w:w="1792" w:type="dxa"/>
+            <w:tcBorders>
+              <w:top w:val="single" w:sz="8" w:space="0" w:color="FFFFFF"/>
+              <w:left w:val="single" w:sz="8" w:space="0" w:color="FFFFFF"/>
+              <w:bottom w:val="single" w:sz="8" w:space="0" w:color="FFFFFF"/>
+              <w:right w:val="single" w:sz="8" w:space="0" w:color="FFFFFF"/>
+              <w:insideH w:val="single" w:sz="8" w:space="0" w:color="FFFFFF"/>
+              <w:insideV w:val="single" w:sz="8" w:space="0" w:color="FFFFFF"/>
+            </w:tcBorders>
+            <w:shd w:fill="CED7E7" w:val="clear"/>
+            <w:tcMar>
+              <w:left w:w="-10" w:type="dxa"/>
+            </w:tcMar>
+          </w:tcPr>
+          <w:p>
+            <w:pPr>
+              <w:pStyle w:val="Style14"/>
+              <w:rPr/>
+            </w:pPr>
+            <w:r>
+              <w:rPr>
+                <w:rFonts w:eastAsia="Arial Unicode MS" w:cs="Arial Unicode MS"/>
+              </w:rPr>
+              <w:t>DevString</w:t>
             </w:r>
           </w:p>
         </w:tc>
@@ -657,7 +653,31 @@
               <w:rPr>
                 <w:rFonts w:eastAsia="Arial Unicode MS" w:cs="Arial Unicode MS"/>
               </w:rPr>
-              <w:t>write a command and get the result of this command from the motor controller.</w:t>
+              <w:t>write</w:t>
+            </w:r>
+            <w:r>
+              <w:rPr>
+                <w:rFonts w:eastAsia="Arial Unicode MS" w:cs="Arial Unicode MS"/>
+              </w:rPr>
+              <w:t>s</w:t>
+            </w:r>
+            <w:r>
+              <w:rPr>
+                <w:rFonts w:eastAsia="Arial Unicode MS" w:cs="Arial Unicode MS"/>
+              </w:rPr>
+              <w:t xml:space="preserve"> a command and get</w:t>
+            </w:r>
+            <w:r>
+              <w:rPr>
+                <w:rFonts w:eastAsia="Arial Unicode MS" w:cs="Arial Unicode MS"/>
+              </w:rPr>
+              <w:t>s</w:t>
+            </w:r>
+            <w:r>
+              <w:rPr>
+                <w:rFonts w:eastAsia="Arial Unicode MS" w:cs="Arial Unicode MS"/>
+              </w:rPr>
+              <w:t xml:space="preserve"> the result of this command from the motor controller.</w:t>
             </w:r>
           </w:p>
         </w:tc>
@@ -730,7 +750,7 @@
         </w:tc>
         <w:tc>
           <w:tcPr>
-            <w:tcW w:w="1793" w:type="dxa"/>
+            <w:tcW w:w="1792" w:type="dxa"/>
             <w:tcBorders>
               <w:top w:val="single" w:sz="8" w:space="0" w:color="FFFFFF"/>
               <w:left w:val="single" w:sz="8" w:space="0" w:color="FFFFFF"/>
@@ -778,6 +798,7 @@
           <w:p>
             <w:pPr>
               <w:pStyle w:val="Style14"/>
+              <w:spacing w:lineRule="auto" w:line="240"/>
               <w:rPr>
                 <w:rFonts w:ascii="Times New Roman" w:hAnsi="Times New Roman" w:eastAsia="Arial Unicode MS" w:cs="Arial Unicode MS"/>
               </w:rPr>
@@ -792,6 +813,7 @@
           <w:p>
             <w:pPr>
               <w:pStyle w:val="Style14"/>
+              <w:spacing w:lineRule="auto" w:line="240"/>
               <w:rPr>
                 <w:rFonts w:ascii="Times New Roman" w:hAnsi="Times New Roman" w:eastAsia="Arial Unicode MS" w:cs="Arial Unicode MS"/>
               </w:rPr>
@@ -806,6 +828,7 @@
           <w:p>
             <w:pPr>
               <w:pStyle w:val="Style14"/>
+              <w:spacing w:lineRule="auto" w:line="240"/>
               <w:rPr>
                 <w:rFonts w:ascii="Times New Roman" w:hAnsi="Times New Roman" w:eastAsia="Arial Unicode MS" w:cs="Arial Unicode MS"/>
               </w:rPr>
@@ -908,36 +931,30 @@
         </w:tc>
         <w:tc>
           <w:tcPr>
-            <w:tcW w:w="1793" w:type="dxa"/>
-            <w:tcBorders>
-              <w:top w:val="single" w:sz="8" w:space="0" w:color="FFFFFF"/>
-              <w:left w:val="single" w:sz="8" w:space="0" w:color="FFFFFF"/>
-              <w:bottom w:val="single" w:sz="8" w:space="0" w:color="FFFFFF"/>
-              <w:right w:val="single" w:sz="8" w:space="0" w:color="FFFFFF"/>
-              <w:insideH w:val="single" w:sz="8" w:space="0" w:color="FFFFFF"/>
-              <w:insideV w:val="single" w:sz="8" w:space="0" w:color="FFFFFF"/>
-            </w:tcBorders>
-            <w:shd w:fill="CED7E7" w:val="clear"/>
-            <w:tcMar>
-              <w:left w:w="-10" w:type="dxa"/>
-            </w:tcMar>
-          </w:tcPr>
-          <w:p>
-            <w:pPr>
-              <w:pStyle w:val="Style14"/>
-              <w:rPr/>
-            </w:pPr>
-            <w:r>
-              <w:rPr>
-                <w:rFonts w:eastAsia="Arial Unicode MS" w:cs="Arial Unicode MS"/>
-              </w:rPr>
-              <w:t>Dev</w:t>
-            </w:r>
-            <w:r>
-              <w:rPr>
-                <w:rFonts w:eastAsia="Arial Unicode MS" w:cs="Arial Unicode MS"/>
-              </w:rPr>
-              <w:t>String</w:t>
+            <w:tcW w:w="1792" w:type="dxa"/>
+            <w:tcBorders>
+              <w:top w:val="single" w:sz="8" w:space="0" w:color="FFFFFF"/>
+              <w:left w:val="single" w:sz="8" w:space="0" w:color="FFFFFF"/>
+              <w:bottom w:val="single" w:sz="8" w:space="0" w:color="FFFFFF"/>
+              <w:right w:val="single" w:sz="8" w:space="0" w:color="FFFFFF"/>
+              <w:insideH w:val="single" w:sz="8" w:space="0" w:color="FFFFFF"/>
+              <w:insideV w:val="single" w:sz="8" w:space="0" w:color="FFFFFF"/>
+            </w:tcBorders>
+            <w:shd w:fill="CED7E7" w:val="clear"/>
+            <w:tcMar>
+              <w:left w:w="-10" w:type="dxa"/>
+            </w:tcMar>
+          </w:tcPr>
+          <w:p>
+            <w:pPr>
+              <w:pStyle w:val="Style14"/>
+              <w:rPr/>
+            </w:pPr>
+            <w:r>
+              <w:rPr>
+                <w:rFonts w:eastAsia="Arial Unicode MS" w:cs="Arial Unicode MS"/>
+              </w:rPr>
+              <w:t>DevString</w:t>
             </w:r>
           </w:p>
         </w:tc>
@@ -1061,19 +1078,13 @@
               <w:rPr>
                 <w:rFonts w:eastAsia="Arial Unicode MS" w:cs="Arial Unicode MS"/>
               </w:rPr>
-              <w:t>Dev</w:t>
-            </w:r>
-            <w:r>
-              <w:rPr>
-                <w:rFonts w:eastAsia="Arial Unicode MS" w:cs="Arial Unicode MS"/>
-              </w:rPr>
-              <w:t>String</w:t>
-            </w:r>
-          </w:p>
-        </w:tc>
-        <w:tc>
-          <w:tcPr>
-            <w:tcW w:w="1793" w:type="dxa"/>
+              <w:t>DevString</w:t>
+            </w:r>
+          </w:p>
+        </w:tc>
+        <w:tc>
+          <w:tcPr>
+            <w:tcW w:w="1792" w:type="dxa"/>
             <w:tcBorders>
               <w:top w:val="single" w:sz="8" w:space="0" w:color="FFFFFF"/>
               <w:left w:val="single" w:sz="8" w:space="0" w:color="FFFFFF"/>
@@ -1127,19 +1138,19 @@
               <w:rPr>
                 <w:rFonts w:eastAsia="Arial Unicode MS" w:cs="Arial Unicode MS"/>
               </w:rPr>
-              <w:t>write ASCII</w:t>
-            </w:r>
-            <w:r>
-              <w:rPr>
-                <w:rFonts w:eastAsia="Arial Unicode MS" w:cs="Arial Unicode MS"/>
-              </w:rPr>
-              <w:t xml:space="preserve"> </w:t>
-            </w:r>
-            <w:r>
-              <w:rPr>
-                <w:rFonts w:eastAsia="Arial Unicode MS" w:cs="Arial Unicode MS"/>
-              </w:rPr>
-              <w:t>message to the controller directly</w:t>
+              <w:t>write</w:t>
+            </w:r>
+            <w:r>
+              <w:rPr>
+                <w:rFonts w:eastAsia="Arial Unicode MS" w:cs="Arial Unicode MS"/>
+              </w:rPr>
+              <w:t>s</w:t>
+            </w:r>
+            <w:r>
+              <w:rPr>
+                <w:rFonts w:eastAsia="Arial Unicode MS" w:cs="Arial Unicode MS"/>
+              </w:rPr>
+              <w:t xml:space="preserve"> ASCII message to the controller directly</w:t>
             </w:r>
           </w:p>
         </w:tc>
@@ -1152,6 +1163,7 @@
           <w:tcPr>
             <w:tcW w:w="1978" w:type="dxa"/>
             <w:tcBorders>
+              <w:top w:val="single" w:sz="8" w:space="0" w:color="FFFFFF"/>
               <w:left w:val="single" w:sz="8" w:space="0" w:color="FFFFFF"/>
               <w:bottom w:val="single" w:sz="8" w:space="0" w:color="FFFFFF"/>
               <w:right w:val="single" w:sz="8" w:space="0" w:color="FFFFFF"/>
@@ -1182,6 +1194,7 @@
           <w:tcPr>
             <w:tcW w:w="1534" w:type="dxa"/>
             <w:tcBorders>
+              <w:top w:val="single" w:sz="8" w:space="0" w:color="FFFFFF"/>
               <w:left w:val="single" w:sz="8" w:space="0" w:color="FFFFFF"/>
               <w:bottom w:val="single" w:sz="8" w:space="0" w:color="FFFFFF"/>
               <w:right w:val="single" w:sz="8" w:space="0" w:color="FFFFFF"/>
@@ -1210,8 +1223,9 @@
         </w:tc>
         <w:tc>
           <w:tcPr>
-            <w:tcW w:w="1793" w:type="dxa"/>
-            <w:tcBorders>
+            <w:tcW w:w="1792" w:type="dxa"/>
+            <w:tcBorders>
+              <w:top w:val="single" w:sz="8" w:space="0" w:color="FFFFFF"/>
               <w:left w:val="single" w:sz="8" w:space="0" w:color="FFFFFF"/>
               <w:bottom w:val="single" w:sz="8" w:space="0" w:color="FFFFFF"/>
               <w:right w:val="single" w:sz="8" w:space="0" w:color="FFFFFF"/>
@@ -1242,29 +1256,26 @@
           <w:tcPr>
             <w:tcW w:w="4661" w:type="dxa"/>
             <w:tcBorders>
-              <w:left w:val="single" w:sz="8" w:space="0" w:color="FFFFFF"/>
-              <w:bottom w:val="single" w:sz="8" w:space="0" w:color="FFFFFF"/>
-              <w:right w:val="single" w:sz="8" w:space="0" w:color="FFFFFF"/>
-              <w:insideH w:val="single" w:sz="8" w:space="0" w:color="FFFFFF"/>
-              <w:insideV w:val="single" w:sz="8" w:space="0" w:color="FFFFFF"/>
-            </w:tcBorders>
-            <w:shd w:fill="CED7E7" w:val="clear"/>
-            <w:tcMar>
-              <w:left w:w="-10" w:type="dxa"/>
-            </w:tcMar>
-          </w:tcPr>
-          <w:p>
-            <w:pPr>
-              <w:pStyle w:val="Style14"/>
-              <w:rPr/>
-            </w:pPr>
-            <w:r>
-              <w:rPr/>
-              <w:t>the function returns 1, if the motor is moving.</w:t>
-            </w:r>
-            <w:r>
-              <w:rPr/>
-              <w:t>Otherwise returns 0.</w:t>
+              <w:top w:val="single" w:sz="8" w:space="0" w:color="FFFFFF"/>
+              <w:left w:val="single" w:sz="8" w:space="0" w:color="FFFFFF"/>
+              <w:bottom w:val="single" w:sz="8" w:space="0" w:color="FFFFFF"/>
+              <w:right w:val="single" w:sz="8" w:space="0" w:color="FFFFFF"/>
+              <w:insideH w:val="single" w:sz="8" w:space="0" w:color="FFFFFF"/>
+              <w:insideV w:val="single" w:sz="8" w:space="0" w:color="FFFFFF"/>
+            </w:tcBorders>
+            <w:shd w:fill="CED7E7" w:val="clear"/>
+            <w:tcMar>
+              <w:left w:w="-10" w:type="dxa"/>
+            </w:tcMar>
+          </w:tcPr>
+          <w:p>
+            <w:pPr>
+              <w:pStyle w:val="Style14"/>
+              <w:rPr/>
+            </w:pPr>
+            <w:r>
+              <w:rPr/>
+              <w:t>the function returns 1, if the motor is moving.Otherwise returns 0.</w:t>
             </w:r>
           </w:p>
         </w:tc>
@@ -1277,6 +1288,7 @@
           <w:tcPr>
             <w:tcW w:w="1978" w:type="dxa"/>
             <w:tcBorders>
+              <w:top w:val="single" w:sz="8" w:space="0" w:color="FFFFFF"/>
               <w:left w:val="single" w:sz="8" w:space="0" w:color="FFFFFF"/>
               <w:bottom w:val="single" w:sz="8" w:space="0" w:color="FFFFFF"/>
               <w:right w:val="single" w:sz="8" w:space="0" w:color="FFFFFF"/>
@@ -1307,6 +1319,7 @@
           <w:tcPr>
             <w:tcW w:w="1534" w:type="dxa"/>
             <w:tcBorders>
+              <w:top w:val="single" w:sz="8" w:space="0" w:color="FFFFFF"/>
               <w:left w:val="single" w:sz="8" w:space="0" w:color="FFFFFF"/>
               <w:bottom w:val="single" w:sz="8" w:space="0" w:color="FFFFFF"/>
               <w:right w:val="single" w:sz="8" w:space="0" w:color="FFFFFF"/>
@@ -1335,8 +1348,9 @@
         </w:tc>
         <w:tc>
           <w:tcPr>
-            <w:tcW w:w="1793" w:type="dxa"/>
-            <w:tcBorders>
+            <w:tcW w:w="1792" w:type="dxa"/>
+            <w:tcBorders>
+              <w:top w:val="single" w:sz="8" w:space="0" w:color="FFFFFF"/>
               <w:left w:val="single" w:sz="8" w:space="0" w:color="FFFFFF"/>
               <w:bottom w:val="single" w:sz="8" w:space="0" w:color="FFFFFF"/>
               <w:right w:val="single" w:sz="8" w:space="0" w:color="FFFFFF"/>
@@ -1367,6 +1381,7 @@
           <w:tcPr>
             <w:tcW w:w="4661" w:type="dxa"/>
             <w:tcBorders>
+              <w:top w:val="single" w:sz="8" w:space="0" w:color="FFFFFF"/>
               <w:left w:val="single" w:sz="8" w:space="0" w:color="FFFFFF"/>
               <w:bottom w:val="single" w:sz="8" w:space="0" w:color="FFFFFF"/>
               <w:right w:val="single" w:sz="8" w:space="0" w:color="FFFFFF"/>
@@ -1398,6 +1413,7 @@
           <w:tcPr>
             <w:tcW w:w="1978" w:type="dxa"/>
             <w:tcBorders>
+              <w:top w:val="single" w:sz="8" w:space="0" w:color="FFFFFF"/>
               <w:left w:val="single" w:sz="8" w:space="0" w:color="FFFFFF"/>
               <w:bottom w:val="single" w:sz="8" w:space="0" w:color="FFFFFF"/>
               <w:right w:val="single" w:sz="8" w:space="0" w:color="FFFFFF"/>
@@ -1428,6 +1444,7 @@
           <w:tcPr>
             <w:tcW w:w="1534" w:type="dxa"/>
             <w:tcBorders>
+              <w:top w:val="single" w:sz="8" w:space="0" w:color="FFFFFF"/>
               <w:left w:val="single" w:sz="8" w:space="0" w:color="FFFFFF"/>
               <w:bottom w:val="single" w:sz="8" w:space="0" w:color="FFFFFF"/>
               <w:right w:val="single" w:sz="8" w:space="0" w:color="FFFFFF"/>
@@ -1456,8 +1473,9 @@
         </w:tc>
         <w:tc>
           <w:tcPr>
-            <w:tcW w:w="1793" w:type="dxa"/>
-            <w:tcBorders>
+            <w:tcW w:w="1792" w:type="dxa"/>
+            <w:tcBorders>
+              <w:top w:val="single" w:sz="8" w:space="0" w:color="FFFFFF"/>
               <w:left w:val="single" w:sz="8" w:space="0" w:color="FFFFFF"/>
               <w:bottom w:val="single" w:sz="8" w:space="0" w:color="FFFFFF"/>
               <w:right w:val="single" w:sz="8" w:space="0" w:color="FFFFFF"/>
@@ -1488,25 +1506,34 @@
           <w:tcPr>
             <w:tcW w:w="4661" w:type="dxa"/>
             <w:tcBorders>
-              <w:left w:val="single" w:sz="8" w:space="0" w:color="FFFFFF"/>
-              <w:bottom w:val="single" w:sz="8" w:space="0" w:color="FFFFFF"/>
-              <w:right w:val="single" w:sz="8" w:space="0" w:color="FFFFFF"/>
-              <w:insideH w:val="single" w:sz="8" w:space="0" w:color="FFFFFF"/>
-              <w:insideV w:val="single" w:sz="8" w:space="0" w:color="FFFFFF"/>
-            </w:tcBorders>
-            <w:shd w:fill="CED7E7" w:val="clear"/>
-            <w:tcMar>
-              <w:left w:w="-10" w:type="dxa"/>
-            </w:tcMar>
-          </w:tcPr>
-          <w:p>
-            <w:pPr>
-              <w:pStyle w:val="Style14"/>
-              <w:rPr/>
-            </w:pPr>
-            <w:r>
-              <w:rPr/>
-              <w:t xml:space="preserve">get the defined position </w:t>
+              <w:top w:val="single" w:sz="8" w:space="0" w:color="FFFFFF"/>
+              <w:left w:val="single" w:sz="8" w:space="0" w:color="FFFFFF"/>
+              <w:bottom w:val="single" w:sz="8" w:space="0" w:color="FFFFFF"/>
+              <w:right w:val="single" w:sz="8" w:space="0" w:color="FFFFFF"/>
+              <w:insideH w:val="single" w:sz="8" w:space="0" w:color="FFFFFF"/>
+              <w:insideV w:val="single" w:sz="8" w:space="0" w:color="FFFFFF"/>
+            </w:tcBorders>
+            <w:shd w:fill="CED7E7" w:val="clear"/>
+            <w:tcMar>
+              <w:left w:w="-10" w:type="dxa"/>
+            </w:tcMar>
+          </w:tcPr>
+          <w:p>
+            <w:pPr>
+              <w:pStyle w:val="Style14"/>
+              <w:rPr/>
+            </w:pPr>
+            <w:r>
+              <w:rPr/>
+              <w:t>get</w:t>
+            </w:r>
+            <w:r>
+              <w:rPr/>
+              <w:t>s</w:t>
+            </w:r>
+            <w:r>
+              <w:rPr/>
+              <w:t xml:space="preserve"> the defined position </w:t>
             </w:r>
           </w:p>
         </w:tc>
@@ -1519,6 +1546,7 @@
           <w:tcPr>
             <w:tcW w:w="1978" w:type="dxa"/>
             <w:tcBorders>
+              <w:top w:val="single" w:sz="8" w:space="0" w:color="FFFFFF"/>
               <w:left w:val="single" w:sz="8" w:space="0" w:color="FFFFFF"/>
               <w:bottom w:val="single" w:sz="8" w:space="0" w:color="FFFFFF"/>
               <w:right w:val="single" w:sz="8" w:space="0" w:color="FFFFFF"/>
@@ -1549,6 +1577,7 @@
           <w:tcPr>
             <w:tcW w:w="1534" w:type="dxa"/>
             <w:tcBorders>
+              <w:top w:val="single" w:sz="8" w:space="0" w:color="FFFFFF"/>
               <w:left w:val="single" w:sz="8" w:space="0" w:color="FFFFFF"/>
               <w:bottom w:val="single" w:sz="8" w:space="0" w:color="FFFFFF"/>
               <w:right w:val="single" w:sz="8" w:space="0" w:color="FFFFFF"/>
@@ -1577,8 +1606,9 @@
         </w:tc>
         <w:tc>
           <w:tcPr>
-            <w:tcW w:w="1793" w:type="dxa"/>
-            <w:tcBorders>
+            <w:tcW w:w="1792" w:type="dxa"/>
+            <w:tcBorders>
+              <w:top w:val="single" w:sz="8" w:space="0" w:color="FFFFFF"/>
               <w:left w:val="single" w:sz="8" w:space="0" w:color="FFFFFF"/>
               <w:bottom w:val="single" w:sz="8" w:space="0" w:color="FFFFFF"/>
               <w:right w:val="single" w:sz="8" w:space="0" w:color="FFFFFF"/>
@@ -1609,6 +1639,7 @@
           <w:tcPr>
             <w:tcW w:w="4661" w:type="dxa"/>
             <w:tcBorders>
+              <w:top w:val="single" w:sz="8" w:space="0" w:color="FFFFFF"/>
               <w:left w:val="single" w:sz="8" w:space="0" w:color="FFFFFF"/>
               <w:bottom w:val="single" w:sz="8" w:space="0" w:color="FFFFFF"/>
               <w:right w:val="single" w:sz="8" w:space="0" w:color="FFFFFF"/>
@@ -1640,6 +1671,7 @@
           <w:tcPr>
             <w:tcW w:w="1978" w:type="dxa"/>
             <w:tcBorders>
+              <w:top w:val="single" w:sz="8" w:space="0" w:color="FFFFFF"/>
               <w:left w:val="single" w:sz="8" w:space="0" w:color="FFFFFF"/>
               <w:bottom w:val="single" w:sz="8" w:space="0" w:color="FFFFFF"/>
               <w:right w:val="single" w:sz="8" w:space="0" w:color="FFFFFF"/>
@@ -1670,6 +1702,7 @@
           <w:tcPr>
             <w:tcW w:w="1534" w:type="dxa"/>
             <w:tcBorders>
+              <w:top w:val="single" w:sz="8" w:space="0" w:color="FFFFFF"/>
               <w:left w:val="single" w:sz="8" w:space="0" w:color="FFFFFF"/>
               <w:bottom w:val="single" w:sz="8" w:space="0" w:color="FFFFFF"/>
               <w:right w:val="single" w:sz="8" w:space="0" w:color="FFFFFF"/>
@@ -1698,8 +1731,9 @@
         </w:tc>
         <w:tc>
           <w:tcPr>
-            <w:tcW w:w="1793" w:type="dxa"/>
-            <w:tcBorders>
+            <w:tcW w:w="1792" w:type="dxa"/>
+            <w:tcBorders>
+              <w:top w:val="single" w:sz="8" w:space="0" w:color="FFFFFF"/>
               <w:left w:val="single" w:sz="8" w:space="0" w:color="FFFFFF"/>
               <w:bottom w:val="single" w:sz="8" w:space="0" w:color="FFFFFF"/>
               <w:right w:val="single" w:sz="8" w:space="0" w:color="FFFFFF"/>
@@ -1730,29 +1764,26 @@
           <w:tcPr>
             <w:tcW w:w="4661" w:type="dxa"/>
             <w:tcBorders>
-              <w:left w:val="single" w:sz="8" w:space="0" w:color="FFFFFF"/>
-              <w:bottom w:val="single" w:sz="8" w:space="0" w:color="FFFFFF"/>
-              <w:right w:val="single" w:sz="8" w:space="0" w:color="FFFFFF"/>
-              <w:insideH w:val="single" w:sz="8" w:space="0" w:color="FFFFFF"/>
-              <w:insideV w:val="single" w:sz="8" w:space="0" w:color="FFFFFF"/>
-            </w:tcBorders>
-            <w:shd w:fill="CED7E7" w:val="clear"/>
-            <w:tcMar>
-              <w:left w:w="-10" w:type="dxa"/>
-            </w:tcMar>
-          </w:tcPr>
-          <w:p>
-            <w:pPr>
-              <w:pStyle w:val="Style14"/>
-              <w:rPr/>
-            </w:pPr>
-            <w:r>
-              <w:rPr/>
-              <w:t xml:space="preserve">loads the motor register with a value, the hardware </w:t>
-            </w:r>
-            <w:r>
-              <w:rPr/>
-              <w:t>(to be tested)</w:t>
+              <w:top w:val="single" w:sz="8" w:space="0" w:color="FFFFFF"/>
+              <w:left w:val="single" w:sz="8" w:space="0" w:color="FFFFFF"/>
+              <w:bottom w:val="single" w:sz="8" w:space="0" w:color="FFFFFF"/>
+              <w:right w:val="single" w:sz="8" w:space="0" w:color="FFFFFF"/>
+              <w:insideH w:val="single" w:sz="8" w:space="0" w:color="FFFFFF"/>
+              <w:insideV w:val="single" w:sz="8" w:space="0" w:color="FFFFFF"/>
+            </w:tcBorders>
+            <w:shd w:fill="CED7E7" w:val="clear"/>
+            <w:tcMar>
+              <w:left w:w="-10" w:type="dxa"/>
+            </w:tcMar>
+          </w:tcPr>
+          <w:p>
+            <w:pPr>
+              <w:pStyle w:val="Style14"/>
+              <w:rPr/>
+            </w:pPr>
+            <w:r>
+              <w:rPr/>
+              <w:t>loads the motor register with a value, the hardware (to be tested)</w:t>
             </w:r>
           </w:p>
         </w:tc>
@@ -1765,6 +1796,7 @@
           <w:tcPr>
             <w:tcW w:w="1978" w:type="dxa"/>
             <w:tcBorders>
+              <w:top w:val="single" w:sz="8" w:space="0" w:color="FFFFFF"/>
               <w:left w:val="single" w:sz="8" w:space="0" w:color="FFFFFF"/>
               <w:bottom w:val="single" w:sz="8" w:space="0" w:color="FFFFFF"/>
               <w:right w:val="single" w:sz="8" w:space="0" w:color="FFFFFF"/>
@@ -1795,6 +1827,7 @@
           <w:tcPr>
             <w:tcW w:w="1534" w:type="dxa"/>
             <w:tcBorders>
+              <w:top w:val="single" w:sz="8" w:space="0" w:color="FFFFFF"/>
               <w:left w:val="single" w:sz="8" w:space="0" w:color="FFFFFF"/>
               <w:bottom w:val="single" w:sz="8" w:space="0" w:color="FFFFFF"/>
               <w:right w:val="single" w:sz="8" w:space="0" w:color="FFFFFF"/>
@@ -1823,8 +1856,9 @@
         </w:tc>
         <w:tc>
           <w:tcPr>
-            <w:tcW w:w="1793" w:type="dxa"/>
-            <w:tcBorders>
+            <w:tcW w:w="1792" w:type="dxa"/>
+            <w:tcBorders>
+              <w:top w:val="single" w:sz="8" w:space="0" w:color="FFFFFF"/>
               <w:left w:val="single" w:sz="8" w:space="0" w:color="FFFFFF"/>
               <w:bottom w:val="single" w:sz="8" w:space="0" w:color="FFFFFF"/>
               <w:right w:val="single" w:sz="8" w:space="0" w:color="FFFFFF"/>
@@ -1855,29 +1889,34 @@
           <w:tcPr>
             <w:tcW w:w="4661" w:type="dxa"/>
             <w:tcBorders>
-              <w:left w:val="single" w:sz="8" w:space="0" w:color="FFFFFF"/>
-              <w:bottom w:val="single" w:sz="8" w:space="0" w:color="FFFFFF"/>
-              <w:right w:val="single" w:sz="8" w:space="0" w:color="FFFFFF"/>
-              <w:insideH w:val="single" w:sz="8" w:space="0" w:color="FFFFFF"/>
-              <w:insideV w:val="single" w:sz="8" w:space="0" w:color="FFFFFF"/>
-            </w:tcBorders>
-            <w:shd w:fill="CED7E7" w:val="clear"/>
-            <w:tcMar>
-              <w:left w:w="-10" w:type="dxa"/>
-            </w:tcMar>
-          </w:tcPr>
-          <w:p>
-            <w:pPr>
-              <w:pStyle w:val="Style14"/>
-              <w:rPr/>
-            </w:pPr>
-            <w:r>
-              <w:rPr/>
-              <w:t>r</w:t>
-            </w:r>
-            <w:r>
-              <w:rPr/>
-              <w:t xml:space="preserve">eset the motor </w:t>
+              <w:top w:val="single" w:sz="8" w:space="0" w:color="FFFFFF"/>
+              <w:left w:val="single" w:sz="8" w:space="0" w:color="FFFFFF"/>
+              <w:bottom w:val="single" w:sz="8" w:space="0" w:color="FFFFFF"/>
+              <w:right w:val="single" w:sz="8" w:space="0" w:color="FFFFFF"/>
+              <w:insideH w:val="single" w:sz="8" w:space="0" w:color="FFFFFF"/>
+              <w:insideV w:val="single" w:sz="8" w:space="0" w:color="FFFFFF"/>
+            </w:tcBorders>
+            <w:shd w:fill="CED7E7" w:val="clear"/>
+            <w:tcMar>
+              <w:left w:w="-10" w:type="dxa"/>
+            </w:tcMar>
+          </w:tcPr>
+          <w:p>
+            <w:pPr>
+              <w:pStyle w:val="Style14"/>
+              <w:rPr/>
+            </w:pPr>
+            <w:r>
+              <w:rPr/>
+              <w:t>reset</w:t>
+            </w:r>
+            <w:r>
+              <w:rPr/>
+              <w:t>s</w:t>
+            </w:r>
+            <w:r>
+              <w:rPr/>
+              <w:t xml:space="preserve"> the motor </w:t>
             </w:r>
           </w:p>
         </w:tc>
@@ -1890,6 +1929,7 @@
           <w:tcPr>
             <w:tcW w:w="1978" w:type="dxa"/>
             <w:tcBorders>
+              <w:top w:val="single" w:sz="8" w:space="0" w:color="FFFFFF"/>
               <w:left w:val="single" w:sz="8" w:space="0" w:color="FFFFFF"/>
               <w:bottom w:val="single" w:sz="8" w:space="0" w:color="FFFFFF"/>
               <w:right w:val="single" w:sz="8" w:space="0" w:color="FFFFFF"/>
@@ -1920,6 +1960,7 @@
           <w:tcPr>
             <w:tcW w:w="1534" w:type="dxa"/>
             <w:tcBorders>
+              <w:top w:val="single" w:sz="8" w:space="0" w:color="FFFFFF"/>
               <w:left w:val="single" w:sz="8" w:space="0" w:color="FFFFFF"/>
               <w:bottom w:val="single" w:sz="8" w:space="0" w:color="FFFFFF"/>
               <w:right w:val="single" w:sz="8" w:space="0" w:color="FFFFFF"/>
@@ -1948,8 +1989,9 @@
         </w:tc>
         <w:tc>
           <w:tcPr>
-            <w:tcW w:w="1793" w:type="dxa"/>
-            <w:tcBorders>
+            <w:tcW w:w="1792" w:type="dxa"/>
+            <w:tcBorders>
+              <w:top w:val="single" w:sz="8" w:space="0" w:color="FFFFFF"/>
               <w:left w:val="single" w:sz="8" w:space="0" w:color="FFFFFF"/>
               <w:bottom w:val="single" w:sz="8" w:space="0" w:color="FFFFFF"/>
               <w:right w:val="single" w:sz="8" w:space="0" w:color="FFFFFF"/>
@@ -1980,6 +2022,7 @@
           <w:tcPr>
             <w:tcW w:w="4661" w:type="dxa"/>
             <w:tcBorders>
+              <w:top w:val="single" w:sz="8" w:space="0" w:color="FFFFFF"/>
               <w:left w:val="single" w:sz="8" w:space="0" w:color="FFFFFF"/>
               <w:bottom w:val="single" w:sz="8" w:space="0" w:color="FFFFFF"/>
               <w:right w:val="single" w:sz="8" w:space="0" w:color="FFFFFF"/>
@@ -2011,6 +2054,7 @@
           <w:tcPr>
             <w:tcW w:w="1978" w:type="dxa"/>
             <w:tcBorders>
+              <w:top w:val="single" w:sz="8" w:space="0" w:color="FFFFFF"/>
               <w:left w:val="single" w:sz="8" w:space="0" w:color="FFFFFF"/>
               <w:bottom w:val="single" w:sz="8" w:space="0" w:color="FFFFFF"/>
               <w:right w:val="single" w:sz="8" w:space="0" w:color="FFFFFF"/>
@@ -2041,6 +2085,7 @@
           <w:tcPr>
             <w:tcW w:w="1534" w:type="dxa"/>
             <w:tcBorders>
+              <w:top w:val="single" w:sz="8" w:space="0" w:color="FFFFFF"/>
               <w:left w:val="single" w:sz="8" w:space="0" w:color="FFFFFF"/>
               <w:bottom w:val="single" w:sz="8" w:space="0" w:color="FFFFFF"/>
               <w:right w:val="single" w:sz="8" w:space="0" w:color="FFFFFF"/>
@@ -2069,8 +2114,9 @@
         </w:tc>
         <w:tc>
           <w:tcPr>
-            <w:tcW w:w="1793" w:type="dxa"/>
-            <w:tcBorders>
+            <w:tcW w:w="1792" w:type="dxa"/>
+            <w:tcBorders>
+              <w:top w:val="single" w:sz="8" w:space="0" w:color="FFFFFF"/>
               <w:left w:val="single" w:sz="8" w:space="0" w:color="FFFFFF"/>
               <w:bottom w:val="single" w:sz="8" w:space="0" w:color="FFFFFF"/>
               <w:right w:val="single" w:sz="8" w:space="0" w:color="FFFFFF"/>
@@ -2101,29 +2147,34 @@
           <w:tcPr>
             <w:tcW w:w="4661" w:type="dxa"/>
             <w:tcBorders>
-              <w:left w:val="single" w:sz="8" w:space="0" w:color="FFFFFF"/>
-              <w:bottom w:val="single" w:sz="8" w:space="0" w:color="FFFFFF"/>
-              <w:right w:val="single" w:sz="8" w:space="0" w:color="FFFFFF"/>
-              <w:insideH w:val="single" w:sz="8" w:space="0" w:color="FFFFFF"/>
-              <w:insideV w:val="single" w:sz="8" w:space="0" w:color="FFFFFF"/>
-            </w:tcBorders>
-            <w:shd w:fill="CED7E7" w:val="clear"/>
-            <w:tcMar>
-              <w:left w:w="-10" w:type="dxa"/>
-            </w:tcMar>
-          </w:tcPr>
-          <w:p>
-            <w:pPr>
-              <w:pStyle w:val="Style14"/>
-              <w:rPr/>
-            </w:pPr>
-            <w:r>
-              <w:rPr/>
-              <w:t xml:space="preserve">stop a movement </w:t>
-            </w:r>
-            <w:r>
-              <w:rPr/>
-              <w:t>immediately. (to be tested)</w:t>
+              <w:top w:val="single" w:sz="8" w:space="0" w:color="FFFFFF"/>
+              <w:left w:val="single" w:sz="8" w:space="0" w:color="FFFFFF"/>
+              <w:bottom w:val="single" w:sz="8" w:space="0" w:color="FFFFFF"/>
+              <w:right w:val="single" w:sz="8" w:space="0" w:color="FFFFFF"/>
+              <w:insideH w:val="single" w:sz="8" w:space="0" w:color="FFFFFF"/>
+              <w:insideV w:val="single" w:sz="8" w:space="0" w:color="FFFFFF"/>
+            </w:tcBorders>
+            <w:shd w:fill="CED7E7" w:val="clear"/>
+            <w:tcMar>
+              <w:left w:w="-10" w:type="dxa"/>
+            </w:tcMar>
+          </w:tcPr>
+          <w:p>
+            <w:pPr>
+              <w:pStyle w:val="Style14"/>
+              <w:rPr/>
+            </w:pPr>
+            <w:r>
+              <w:rPr/>
+              <w:t>stop</w:t>
+            </w:r>
+            <w:r>
+              <w:rPr/>
+              <w:t>s</w:t>
+            </w:r>
+            <w:r>
+              <w:rPr/>
+              <w:t xml:space="preserve"> a movement immediately. (to be tested)</w:t>
             </w:r>
           </w:p>
         </w:tc>
@@ -2136,6 +2187,7 @@
           <w:tcPr>
             <w:tcW w:w="1978" w:type="dxa"/>
             <w:tcBorders>
+              <w:top w:val="single" w:sz="8" w:space="0" w:color="FFFFFF"/>
               <w:left w:val="single" w:sz="8" w:space="0" w:color="FFFFFF"/>
               <w:bottom w:val="single" w:sz="8" w:space="0" w:color="FFFFFF"/>
               <w:right w:val="single" w:sz="8" w:space="0" w:color="FFFFFF"/>
@@ -2166,6 +2218,7 @@
           <w:tcPr>
             <w:tcW w:w="1534" w:type="dxa"/>
             <w:tcBorders>
+              <w:top w:val="single" w:sz="8" w:space="0" w:color="FFFFFF"/>
               <w:left w:val="single" w:sz="8" w:space="0" w:color="FFFFFF"/>
               <w:bottom w:val="single" w:sz="8" w:space="0" w:color="FFFFFF"/>
               <w:right w:val="single" w:sz="8" w:space="0" w:color="FFFFFF"/>
@@ -2194,8 +2247,9 @@
         </w:tc>
         <w:tc>
           <w:tcPr>
-            <w:tcW w:w="1793" w:type="dxa"/>
-            <w:tcBorders>
+            <w:tcW w:w="1792" w:type="dxa"/>
+            <w:tcBorders>
+              <w:top w:val="single" w:sz="8" w:space="0" w:color="FFFFFF"/>
               <w:left w:val="single" w:sz="8" w:space="0" w:color="FFFFFF"/>
               <w:bottom w:val="single" w:sz="8" w:space="0" w:color="FFFFFF"/>
               <w:right w:val="single" w:sz="8" w:space="0" w:color="FFFFFF"/>
@@ -2226,25 +2280,30 @@
           <w:tcPr>
             <w:tcW w:w="4661" w:type="dxa"/>
             <w:tcBorders>
-              <w:left w:val="single" w:sz="8" w:space="0" w:color="FFFFFF"/>
-              <w:bottom w:val="single" w:sz="8" w:space="0" w:color="FFFFFF"/>
-              <w:right w:val="single" w:sz="8" w:space="0" w:color="FFFFFF"/>
-              <w:insideH w:val="single" w:sz="8" w:space="0" w:color="FFFFFF"/>
-              <w:insideV w:val="single" w:sz="8" w:space="0" w:color="FFFFFF"/>
-            </w:tcBorders>
-            <w:shd w:fill="CED7E7" w:val="clear"/>
-            <w:tcMar>
-              <w:left w:w="-10" w:type="dxa"/>
-            </w:tcMar>
-          </w:tcPr>
-          <w:p>
-            <w:pPr>
-              <w:pStyle w:val="Style14"/>
-              <w:rPr/>
-            </w:pPr>
-            <w:r>
-              <w:rPr/>
-              <w:t>Moves the motor until the CW limit is reached (positive step direction).</w:t>
+              <w:top w:val="single" w:sz="8" w:space="0" w:color="FFFFFF"/>
+              <w:left w:val="single" w:sz="8" w:space="0" w:color="FFFFFF"/>
+              <w:bottom w:val="single" w:sz="8" w:space="0" w:color="FFFFFF"/>
+              <w:right w:val="single" w:sz="8" w:space="0" w:color="FFFFFF"/>
+              <w:insideH w:val="single" w:sz="8" w:space="0" w:color="FFFFFF"/>
+              <w:insideV w:val="single" w:sz="8" w:space="0" w:color="FFFFFF"/>
+            </w:tcBorders>
+            <w:shd w:fill="CED7E7" w:val="clear"/>
+            <w:tcMar>
+              <w:left w:w="-10" w:type="dxa"/>
+            </w:tcMar>
+          </w:tcPr>
+          <w:p>
+            <w:pPr>
+              <w:pStyle w:val="Style14"/>
+              <w:rPr/>
+            </w:pPr>
+            <w:r>
+              <w:rPr/>
+              <w:t>m</w:t>
+            </w:r>
+            <w:r>
+              <w:rPr/>
+              <w:t>oves the motor until the CW limit is reached (positive step direction).</w:t>
               <w:br/>
               <w:t xml:space="preserve">Software limits are ignored. StopMove works. </w:t>
             </w:r>
@@ -2259,6 +2318,7 @@
           <w:tcPr>
             <w:tcW w:w="1978" w:type="dxa"/>
             <w:tcBorders>
+              <w:top w:val="single" w:sz="8" w:space="0" w:color="FFFFFF"/>
               <w:left w:val="single" w:sz="8" w:space="0" w:color="FFFFFF"/>
               <w:bottom w:val="single" w:sz="8" w:space="0" w:color="FFFFFF"/>
               <w:right w:val="single" w:sz="8" w:space="0" w:color="FFFFFF"/>
@@ -2289,6 +2349,7 @@
           <w:tcPr>
             <w:tcW w:w="1534" w:type="dxa"/>
             <w:tcBorders>
+              <w:top w:val="single" w:sz="8" w:space="0" w:color="FFFFFF"/>
               <w:left w:val="single" w:sz="8" w:space="0" w:color="FFFFFF"/>
               <w:bottom w:val="single" w:sz="8" w:space="0" w:color="FFFFFF"/>
               <w:right w:val="single" w:sz="8" w:space="0" w:color="FFFFFF"/>
@@ -2317,8 +2378,9 @@
         </w:tc>
         <w:tc>
           <w:tcPr>
-            <w:tcW w:w="1793" w:type="dxa"/>
-            <w:tcBorders>
+            <w:tcW w:w="1792" w:type="dxa"/>
+            <w:tcBorders>
+              <w:top w:val="single" w:sz="8" w:space="0" w:color="FFFFFF"/>
               <w:left w:val="single" w:sz="8" w:space="0" w:color="FFFFFF"/>
               <w:bottom w:val="single" w:sz="8" w:space="0" w:color="FFFFFF"/>
               <w:right w:val="single" w:sz="8" w:space="0" w:color="FFFFFF"/>
@@ -2349,27 +2411,149 @@
           <w:tcPr>
             <w:tcW w:w="4661" w:type="dxa"/>
             <w:tcBorders>
-              <w:left w:val="single" w:sz="8" w:space="0" w:color="FFFFFF"/>
-              <w:bottom w:val="single" w:sz="8" w:space="0" w:color="FFFFFF"/>
-              <w:right w:val="single" w:sz="8" w:space="0" w:color="FFFFFF"/>
-              <w:insideH w:val="single" w:sz="8" w:space="0" w:color="FFFFFF"/>
-              <w:insideV w:val="single" w:sz="8" w:space="0" w:color="FFFFFF"/>
-            </w:tcBorders>
-            <w:shd w:fill="CED7E7" w:val="clear"/>
-            <w:tcMar>
-              <w:left w:w="-10" w:type="dxa"/>
-            </w:tcMar>
-          </w:tcPr>
-          <w:p>
-            <w:pPr>
-              <w:pStyle w:val="Style14"/>
-              <w:rPr/>
-            </w:pPr>
-            <w:r>
-              <w:rPr/>
-              <w:t>Moves the motor until the CCW limit is reached (negative step direction).</w:t>
+              <w:top w:val="single" w:sz="8" w:space="0" w:color="FFFFFF"/>
+              <w:left w:val="single" w:sz="8" w:space="0" w:color="FFFFFF"/>
+              <w:bottom w:val="single" w:sz="8" w:space="0" w:color="FFFFFF"/>
+              <w:right w:val="single" w:sz="8" w:space="0" w:color="FFFFFF"/>
+              <w:insideH w:val="single" w:sz="8" w:space="0" w:color="FFFFFF"/>
+              <w:insideV w:val="single" w:sz="8" w:space="0" w:color="FFFFFF"/>
+            </w:tcBorders>
+            <w:shd w:fill="CED7E7" w:val="clear"/>
+            <w:tcMar>
+              <w:left w:w="-10" w:type="dxa"/>
+            </w:tcMar>
+          </w:tcPr>
+          <w:p>
+            <w:pPr>
+              <w:pStyle w:val="Style14"/>
+              <w:rPr/>
+            </w:pPr>
+            <w:r>
+              <w:rPr/>
+              <w:t>m</w:t>
+            </w:r>
+            <w:r>
+              <w:rPr/>
+              <w:t>oves the motor until the CCW limit is reached (negative step direction).</w:t>
               <w:br/>
               <w:t xml:space="preserve">Software limits are ignored. StopMove works. </w:t>
+            </w:r>
+          </w:p>
+        </w:tc>
+      </w:tr>
+      <w:tr>
+        <w:trPr>
+          <w:trHeight w:val="610" w:hRule="atLeast"/>
+        </w:trPr>
+        <w:tc>
+          <w:tcPr>
+            <w:tcW w:w="1978" w:type="dxa"/>
+            <w:tcBorders>
+              <w:left w:val="single" w:sz="8" w:space="0" w:color="FFFFFF"/>
+              <w:bottom w:val="single" w:sz="8" w:space="0" w:color="FFFFFF"/>
+              <w:right w:val="single" w:sz="8" w:space="0" w:color="FFFFFF"/>
+              <w:insideH w:val="single" w:sz="8" w:space="0" w:color="FFFFFF"/>
+              <w:insideV w:val="single" w:sz="8" w:space="0" w:color="FFFFFF"/>
+            </w:tcBorders>
+            <w:shd w:fill="CED7E7" w:val="clear"/>
+            <w:tcMar>
+              <w:left w:w="-10" w:type="dxa"/>
+            </w:tcMar>
+          </w:tcPr>
+          <w:p>
+            <w:pPr>
+              <w:pStyle w:val="Style14"/>
+              <w:rPr/>
+            </w:pPr>
+            <w:r>
+              <w:rPr/>
+              <w:t>MoveHome</w:t>
+            </w:r>
+          </w:p>
+        </w:tc>
+        <w:tc>
+          <w:tcPr>
+            <w:tcW w:w="1534" w:type="dxa"/>
+            <w:tcBorders>
+              <w:left w:val="single" w:sz="8" w:space="0" w:color="FFFFFF"/>
+              <w:bottom w:val="single" w:sz="8" w:space="0" w:color="FFFFFF"/>
+              <w:right w:val="single" w:sz="8" w:space="0" w:color="FFFFFF"/>
+              <w:insideH w:val="single" w:sz="8" w:space="0" w:color="FFFFFF"/>
+              <w:insideV w:val="single" w:sz="8" w:space="0" w:color="FFFFFF"/>
+            </w:tcBorders>
+            <w:shd w:fill="CED7E7" w:val="clear"/>
+            <w:tcMar>
+              <w:left w:w="-10" w:type="dxa"/>
+            </w:tcMar>
+          </w:tcPr>
+          <w:p>
+            <w:pPr>
+              <w:pStyle w:val="Style14"/>
+              <w:rPr/>
+            </w:pPr>
+            <w:r>
+              <w:rPr>
+                <w:rFonts w:eastAsia="Arial Unicode MS" w:cs="Arial Unicode MS"/>
+              </w:rPr>
+              <w:t>DevVoid</w:t>
+            </w:r>
+          </w:p>
+        </w:tc>
+        <w:tc>
+          <w:tcPr>
+            <w:tcW w:w="1792" w:type="dxa"/>
+            <w:tcBorders>
+              <w:left w:val="single" w:sz="8" w:space="0" w:color="FFFFFF"/>
+              <w:bottom w:val="single" w:sz="8" w:space="0" w:color="FFFFFF"/>
+              <w:right w:val="single" w:sz="8" w:space="0" w:color="FFFFFF"/>
+              <w:insideH w:val="single" w:sz="8" w:space="0" w:color="FFFFFF"/>
+              <w:insideV w:val="single" w:sz="8" w:space="0" w:color="FFFFFF"/>
+            </w:tcBorders>
+            <w:shd w:fill="CED7E7" w:val="clear"/>
+            <w:tcMar>
+              <w:left w:w="-10" w:type="dxa"/>
+            </w:tcMar>
+          </w:tcPr>
+          <w:p>
+            <w:pPr>
+              <w:pStyle w:val="Style14"/>
+              <w:rPr/>
+            </w:pPr>
+            <w:r>
+              <w:rPr>
+                <w:rFonts w:eastAsia="Arial Unicode MS" w:cs="Arial Unicode MS"/>
+              </w:rPr>
+              <w:t>DevLong</w:t>
+            </w:r>
+          </w:p>
+        </w:tc>
+        <w:tc>
+          <w:tcPr>
+            <w:tcW w:w="4661" w:type="dxa"/>
+            <w:tcBorders>
+              <w:left w:val="single" w:sz="8" w:space="0" w:color="FFFFFF"/>
+              <w:bottom w:val="single" w:sz="8" w:space="0" w:color="FFFFFF"/>
+              <w:right w:val="single" w:sz="8" w:space="0" w:color="FFFFFF"/>
+              <w:insideH w:val="single" w:sz="8" w:space="0" w:color="FFFFFF"/>
+              <w:insideV w:val="single" w:sz="8" w:space="0" w:color="FFFFFF"/>
+            </w:tcBorders>
+            <w:shd w:fill="CED7E7" w:val="clear"/>
+            <w:tcMar>
+              <w:left w:w="-10" w:type="dxa"/>
+            </w:tcMar>
+          </w:tcPr>
+          <w:p>
+            <w:pPr>
+              <w:pStyle w:val="Style14"/>
+              <w:rPr/>
+            </w:pPr>
+            <w:r>
+              <w:rPr/>
+              <w:t xml:space="preserve">executes the encoder homing procedure </w:t>
+            </w:r>
+            <w:r>
+              <w:rPr/>
+              <w:t>(now moves to HomePosition)</w:t>
             </w:r>
           </w:p>
         </w:tc>
@@ -2400,7 +2584,7 @@
       <w:tblPr>
         <w:tblW w:w="9952" w:type="dxa"/>
         <w:jc w:val="left"/>
-        <w:tblInd w:w="-9" w:type="dxa"/>
+        <w:tblInd w:w="-19" w:type="dxa"/>
         <w:tblBorders>
           <w:top w:val="single" w:sz="8" w:space="0" w:color="FFFFFF"/>
           <w:left w:val="single" w:sz="8" w:space="0" w:color="FFFFFF"/>
@@ -2417,11 +2601,11 @@
         </w:tblCellMar>
       </w:tblPr>
       <w:tblGrid>
-        <w:gridCol w:w="1617"/>
+        <w:gridCol w:w="1616"/>
         <w:gridCol w:w="1351"/>
-        <w:gridCol w:w="1807"/>
-        <w:gridCol w:w="2791"/>
-        <w:gridCol w:w="2386"/>
+        <w:gridCol w:w="1441"/>
+        <w:gridCol w:w="2704"/>
+        <w:gridCol w:w="2839"/>
       </w:tblGrid>
       <w:tr>
         <w:trPr>
@@ -2430,7 +2614,7 @@
         </w:trPr>
         <w:tc>
           <w:tcPr>
-            <w:tcW w:w="9952" w:type="dxa"/>
+            <w:tcW w:w="9951" w:type="dxa"/>
             <w:gridSpan w:val="5"/>
             <w:tcBorders>
               <w:top w:val="single" w:sz="8" w:space="0" w:color="FFFFFF"/>
@@ -2452,25 +2636,18 @@
               <w:jc w:val="center"/>
               <w:rPr>
                 <w:b/>
-                <w:sz w:val="30"/>
-                <w:szCs w:val="30"/>
-              </w:rPr>
-            </w:pPr>
-            <w:r>
-              <w:rPr>
                 <w:b/>
                 <w:sz w:val="30"/>
                 <w:szCs w:val="30"/>
               </w:rPr>
-              <w:t>CopleyControl</w:t>
-            </w:r>
+            </w:pPr>
             <w:r>
               <w:rPr>
                 <w:b/>
                 <w:sz w:val="30"/>
                 <w:szCs w:val="30"/>
               </w:rPr>
-              <w:t xml:space="preserve"> Class Attributes </w:t>
+              <w:t xml:space="preserve">CopleyControl Class Attributes </w:t>
             </w:r>
           </w:p>
         </w:tc>
@@ -2481,11 +2658,14 @@
         </w:trPr>
         <w:tc>
           <w:tcPr>
-            <w:tcW w:w="1617" w:type="dxa"/>
-            <w:tcBorders>
+            <w:tcW w:w="1616" w:type="dxa"/>
+            <w:tcBorders>
+              <w:top w:val="single" w:sz="24" w:space="0" w:color="FFFFFF"/>
               <w:left w:val="single" w:sz="8" w:space="0" w:color="FFFFFF"/>
               <w:bottom w:val="single" w:sz="24" w:space="0" w:color="FFFFFF"/>
+              <w:right w:val="single" w:sz="8" w:space="0" w:color="FFFFFF"/>
               <w:insideH w:val="single" w:sz="24" w:space="0" w:color="FFFFFF"/>
+              <w:insideV w:val="single" w:sz="8" w:space="0" w:color="FFFFFF"/>
             </w:tcBorders>
             <w:shd w:fill="9999FF" w:val="clear"/>
             <w:tcMar>
@@ -2496,6 +2676,7 @@
             <w:pPr>
               <w:pStyle w:val="2"/>
               <w:bidi w:val="0"/>
+              <w:ind w:left="0" w:right="0" w:hanging="0"/>
               <w:jc w:val="left"/>
               <w:rPr>
                 <w:rFonts w:ascii="Helvetica Neue" w:hAnsi="Helvetica Neue" w:eastAsia="Arial Unicode MS" w:cs="Arial Unicode MS"/>
@@ -2517,6 +2698,7 @@
           <w:tcPr>
             <w:tcW w:w="1351" w:type="dxa"/>
             <w:tcBorders>
+              <w:top w:val="single" w:sz="24" w:space="0" w:color="FFFFFF"/>
               <w:left w:val="single" w:sz="8" w:space="0" w:color="FFFFFF"/>
               <w:bottom w:val="single" w:sz="24" w:space="0" w:color="FFFFFF"/>
               <w:right w:val="single" w:sz="8" w:space="0" w:color="FFFFFF"/>
@@ -2532,8 +2714,10 @@
             <w:pPr>
               <w:pStyle w:val="2"/>
               <w:bidi w:val="0"/>
+              <w:ind w:left="0" w:right="0" w:hanging="0"/>
               <w:jc w:val="left"/>
               <w:rPr>
+                <w:b/>
                 <w:b/>
                 <w:sz w:val="24"/>
                 <w:szCs w:val="24"/>
@@ -2554,6 +2738,7 @@
             <w:tcW w:w="0" w:type="dxa"/>
             <w:vMerge w:val="restart"/>
             <w:tcBorders>
+              <w:top w:val="single" w:sz="8" w:space="0" w:color="FFFFFF"/>
               <w:left w:val="single" w:sz="8" w:space="0" w:color="FFFFFF"/>
               <w:bottom w:val="single" w:sz="8" w:space="0" w:color="FFFFFF"/>
               <w:right w:val="single" w:sz="8" w:space="0" w:color="FFFFFF"/>
@@ -2577,11 +2762,14 @@
         </w:tc>
         <w:tc>
           <w:tcPr>
-            <w:tcW w:w="1807" w:type="dxa"/>
-            <w:tcBorders>
+            <w:tcW w:w="1441" w:type="dxa"/>
+            <w:tcBorders>
+              <w:top w:val="single" w:sz="24" w:space="0" w:color="FFFFFF"/>
               <w:left w:val="single" w:sz="8" w:space="0" w:color="FFFFFF"/>
               <w:bottom w:val="single" w:sz="24" w:space="0" w:color="FFFFFF"/>
+              <w:right w:val="single" w:sz="8" w:space="0" w:color="FFFFFF"/>
               <w:insideH w:val="single" w:sz="24" w:space="0" w:color="FFFFFF"/>
+              <w:insideV w:val="single" w:sz="8" w:space="0" w:color="FFFFFF"/>
             </w:tcBorders>
             <w:shd w:fill="9999FF" w:val="clear"/>
             <w:tcMar>
@@ -2592,6 +2780,7 @@
             <w:pPr>
               <w:pStyle w:val="2"/>
               <w:bidi w:val="0"/>
+              <w:ind w:left="0" w:right="0" w:hanging="0"/>
               <w:jc w:val="left"/>
               <w:rPr>
                 <w:sz w:val="24"/>
@@ -2604,33 +2793,56 @@
                 <w:sz w:val="24"/>
                 <w:szCs w:val="24"/>
               </w:rPr>
-              <w:t xml:space="preserve">Data </w:t>
-            </w:r>
-            <w:r>
-              <w:rPr>
-                <w:rFonts w:eastAsia="Arial Unicode MS" w:cs="Arial Unicode MS"/>
+              <w:t>Data type</w:t>
+            </w:r>
+          </w:p>
+        </w:tc>
+        <w:tc>
+          <w:tcPr>
+            <w:tcW w:w="2704" w:type="dxa"/>
+            <w:tcBorders>
+              <w:top w:val="single" w:sz="24" w:space="0" w:color="FFFFFF"/>
+              <w:left w:val="single" w:sz="8" w:space="0" w:color="FFFFFF"/>
+              <w:bottom w:val="single" w:sz="24" w:space="0" w:color="FFFFFF"/>
+              <w:right w:val="single" w:sz="8" w:space="0" w:color="FFFFFF"/>
+              <w:insideH w:val="single" w:sz="24" w:space="0" w:color="FFFFFF"/>
+              <w:insideV w:val="single" w:sz="8" w:space="0" w:color="FFFFFF"/>
+            </w:tcBorders>
+            <w:shd w:fill="9999FF" w:val="clear"/>
+            <w:tcMar>
+              <w:left w:w="-10" w:type="dxa"/>
+            </w:tcMar>
+          </w:tcPr>
+          <w:p>
+            <w:pPr>
+              <w:pStyle w:val="2"/>
+              <w:bidi w:val="0"/>
+              <w:ind w:left="0" w:right="0" w:hanging="0"/>
+              <w:jc w:val="left"/>
+              <w:rPr>
                 <w:sz w:val="24"/>
                 <w:szCs w:val="24"/>
               </w:rPr>
-              <w:t>t</w:t>
-            </w:r>
-            <w:r>
-              <w:rPr>
-                <w:rFonts w:eastAsia="Arial Unicode MS" w:cs="Arial Unicode MS"/>
+            </w:pPr>
+            <w:r>
+              <w:rPr>
                 <w:sz w:val="24"/>
                 <w:szCs w:val="24"/>
               </w:rPr>
-              <w:t>ype</w:t>
-            </w:r>
-          </w:p>
-        </w:tc>
-        <w:tc>
-          <w:tcPr>
-            <w:tcW w:w="2791" w:type="dxa"/>
-            <w:tcBorders>
+              <w:t>Value, Range, Unit</w:t>
+            </w:r>
+          </w:p>
+        </w:tc>
+        <w:tc>
+          <w:tcPr>
+            <w:tcW w:w="2839" w:type="dxa"/>
+            <w:tcBorders>
+              <w:top w:val="single" w:sz="24" w:space="0" w:color="FFFFFF"/>
               <w:left w:val="single" w:sz="8" w:space="0" w:color="FFFFFF"/>
               <w:bottom w:val="single" w:sz="24" w:space="0" w:color="FFFFFF"/>
+              <w:right w:val="single" w:sz="8" w:space="0" w:color="FFFFFF"/>
               <w:insideH w:val="single" w:sz="24" w:space="0" w:color="FFFFFF"/>
+              <w:insideV w:val="single" w:sz="8" w:space="0" w:color="FFFFFF"/>
             </w:tcBorders>
             <w:shd w:fill="9999FF" w:val="clear"/>
             <w:tcMar>
@@ -2641,49 +2853,10 @@
             <w:pPr>
               <w:pStyle w:val="2"/>
               <w:bidi w:val="0"/>
+              <w:ind w:left="0" w:right="0" w:hanging="0"/>
               <w:jc w:val="left"/>
               <w:rPr>
-                <w:sz w:val="24"/>
-                <w:szCs w:val="24"/>
-              </w:rPr>
-            </w:pPr>
-            <w:r>
-              <w:rPr>
-                <w:sz w:val="24"/>
-                <w:szCs w:val="24"/>
-              </w:rPr>
-              <w:t xml:space="preserve">Value, Range, </w:t>
-            </w:r>
-            <w:r>
-              <w:rPr>
-                <w:sz w:val="24"/>
-                <w:szCs w:val="24"/>
-              </w:rPr>
-              <w:t>Unit</w:t>
-            </w:r>
-          </w:p>
-        </w:tc>
-        <w:tc>
-          <w:tcPr>
-            <w:tcW w:w="2386" w:type="dxa"/>
-            <w:tcBorders>
-              <w:left w:val="single" w:sz="8" w:space="0" w:color="FFFFFF"/>
-              <w:bottom w:val="single" w:sz="24" w:space="0" w:color="FFFFFF"/>
-              <w:right w:val="single" w:sz="8" w:space="0" w:color="FFFFFF"/>
-              <w:insideH w:val="single" w:sz="24" w:space="0" w:color="FFFFFF"/>
-              <w:insideV w:val="single" w:sz="8" w:space="0" w:color="FFFFFF"/>
-            </w:tcBorders>
-            <w:shd w:fill="9999FF" w:val="clear"/>
-            <w:tcMar>
-              <w:left w:w="-10" w:type="dxa"/>
-            </w:tcMar>
-          </w:tcPr>
-          <w:p>
-            <w:pPr>
-              <w:pStyle w:val="2"/>
-              <w:bidi w:val="0"/>
-              <w:jc w:val="left"/>
-              <w:rPr>
+                <w:b/>
                 <w:b/>
                 <w:sz w:val="24"/>
                 <w:szCs w:val="24"/>
@@ -2706,12 +2879,14 @@
         </w:trPr>
         <w:tc>
           <w:tcPr>
-            <w:tcW w:w="1617" w:type="dxa"/>
+            <w:tcW w:w="1616" w:type="dxa"/>
             <w:tcBorders>
               <w:top w:val="single" w:sz="24" w:space="0" w:color="FFFFFF"/>
               <w:left w:val="single" w:sz="8" w:space="0" w:color="FFFFFF"/>
               <w:bottom w:val="single" w:sz="8" w:space="0" w:color="FFFFFF"/>
-              <w:insideH w:val="single" w:sz="8" w:space="0" w:color="FFFFFF"/>
+              <w:right w:val="single" w:sz="8" w:space="0" w:color="FFFFFF"/>
+              <w:insideH w:val="single" w:sz="8" w:space="0" w:color="FFFFFF"/>
+              <w:insideV w:val="single" w:sz="8" w:space="0" w:color="FFFFFF"/>
             </w:tcBorders>
             <w:shd w:fill="CED7E7" w:val="clear"/>
             <w:tcMar>
@@ -2765,6 +2940,7 @@
             <w:tcW w:w="0" w:type="dxa"/>
             <w:vMerge w:val="continue"/>
             <w:tcBorders>
+              <w:top w:val="single" w:sz="8" w:space="0" w:color="FFFFFF"/>
               <w:left w:val="single" w:sz="8" w:space="0" w:color="FFFFFF"/>
               <w:bottom w:val="single" w:sz="8" w:space="0" w:color="FFFFFF"/>
               <w:right w:val="single" w:sz="8" w:space="0" w:color="FFFFFF"/>
@@ -2788,12 +2964,14 @@
         </w:tc>
         <w:tc>
           <w:tcPr>
-            <w:tcW w:w="1807" w:type="dxa"/>
+            <w:tcW w:w="1441" w:type="dxa"/>
             <w:tcBorders>
               <w:top w:val="single" w:sz="24" w:space="0" w:color="FFFFFF"/>
               <w:left w:val="single" w:sz="8" w:space="0" w:color="FFFFFF"/>
               <w:bottom w:val="single" w:sz="8" w:space="0" w:color="FFFFFF"/>
-              <w:insideH w:val="single" w:sz="8" w:space="0" w:color="FFFFFF"/>
+              <w:right w:val="single" w:sz="8" w:space="0" w:color="FFFFFF"/>
+              <w:insideH w:val="single" w:sz="8" w:space="0" w:color="FFFFFF"/>
+              <w:insideV w:val="single" w:sz="8" w:space="0" w:color="FFFFFF"/>
             </w:tcBorders>
             <w:shd w:fill="CED7E7" w:val="clear"/>
             <w:tcMar>
@@ -2813,12 +2991,14 @@
         </w:tc>
         <w:tc>
           <w:tcPr>
-            <w:tcW w:w="2791" w:type="dxa"/>
+            <w:tcW w:w="2704" w:type="dxa"/>
             <w:tcBorders>
               <w:top w:val="single" w:sz="24" w:space="0" w:color="FFFFFF"/>
               <w:left w:val="single" w:sz="8" w:space="0" w:color="FFFFFF"/>
               <w:bottom w:val="single" w:sz="8" w:space="0" w:color="FFFFFF"/>
-              <w:insideH w:val="single" w:sz="8" w:space="0" w:color="FFFFFF"/>
+              <w:right w:val="single" w:sz="8" w:space="0" w:color="FFFFFF"/>
+              <w:insideH w:val="single" w:sz="8" w:space="0" w:color="FFFFFF"/>
+              <w:insideV w:val="single" w:sz="8" w:space="0" w:color="FFFFFF"/>
             </w:tcBorders>
             <w:shd w:fill="CED7E7" w:val="clear"/>
             <w:tcMar>
@@ -2858,7 +3038,7 @@
         </w:tc>
         <w:tc>
           <w:tcPr>
-            <w:tcW w:w="2386" w:type="dxa"/>
+            <w:tcW w:w="2839" w:type="dxa"/>
             <w:tcBorders>
               <w:top w:val="single" w:sz="24" w:space="0" w:color="FFFFFF"/>
               <w:left w:val="single" w:sz="8" w:space="0" w:color="FFFFFF"/>
@@ -2890,12 +3070,14 @@
         </w:trPr>
         <w:tc>
           <w:tcPr>
-            <w:tcW w:w="1617" w:type="dxa"/>
-            <w:tcBorders>
-              <w:top w:val="single" w:sz="8" w:space="0" w:color="FFFFFF"/>
-              <w:left w:val="single" w:sz="8" w:space="0" w:color="FFFFFF"/>
-              <w:bottom w:val="single" w:sz="8" w:space="0" w:color="FFFFFF"/>
-              <w:insideH w:val="single" w:sz="8" w:space="0" w:color="FFFFFF"/>
+            <w:tcW w:w="1616" w:type="dxa"/>
+            <w:tcBorders>
+              <w:top w:val="single" w:sz="8" w:space="0" w:color="FFFFFF"/>
+              <w:left w:val="single" w:sz="8" w:space="0" w:color="FFFFFF"/>
+              <w:bottom w:val="single" w:sz="8" w:space="0" w:color="FFFFFF"/>
+              <w:right w:val="single" w:sz="8" w:space="0" w:color="FFFFFF"/>
+              <w:insideH w:val="single" w:sz="8" w:space="0" w:color="FFFFFF"/>
+              <w:insideV w:val="single" w:sz="8" w:space="0" w:color="FFFFFF"/>
             </w:tcBorders>
             <w:shd w:fill="E8ECF3" w:val="clear"/>
             <w:tcMar>
@@ -2949,6 +3131,7 @@
             <w:tcW w:w="0" w:type="dxa"/>
             <w:vMerge w:val="continue"/>
             <w:tcBorders>
+              <w:top w:val="single" w:sz="8" w:space="0" w:color="FFFFFF"/>
               <w:left w:val="single" w:sz="8" w:space="0" w:color="FFFFFF"/>
               <w:bottom w:val="single" w:sz="8" w:space="0" w:color="FFFFFF"/>
               <w:right w:val="single" w:sz="8" w:space="0" w:color="FFFFFF"/>
@@ -2972,12 +3155,14 @@
         </w:tc>
         <w:tc>
           <w:tcPr>
-            <w:tcW w:w="1807" w:type="dxa"/>
-            <w:tcBorders>
-              <w:top w:val="single" w:sz="8" w:space="0" w:color="FFFFFF"/>
-              <w:left w:val="single" w:sz="8" w:space="0" w:color="FFFFFF"/>
-              <w:bottom w:val="single" w:sz="8" w:space="0" w:color="FFFFFF"/>
-              <w:insideH w:val="single" w:sz="8" w:space="0" w:color="FFFFFF"/>
+            <w:tcW w:w="1441" w:type="dxa"/>
+            <w:tcBorders>
+              <w:top w:val="single" w:sz="8" w:space="0" w:color="FFFFFF"/>
+              <w:left w:val="single" w:sz="8" w:space="0" w:color="FFFFFF"/>
+              <w:bottom w:val="single" w:sz="8" w:space="0" w:color="FFFFFF"/>
+              <w:right w:val="single" w:sz="8" w:space="0" w:color="FFFFFF"/>
+              <w:insideH w:val="single" w:sz="8" w:space="0" w:color="FFFFFF"/>
+              <w:insideV w:val="single" w:sz="8" w:space="0" w:color="FFFFFF"/>
             </w:tcBorders>
             <w:shd w:fill="E8ECF3" w:val="clear"/>
             <w:tcMar>
@@ -2997,12 +3182,14 @@
         </w:tc>
         <w:tc>
           <w:tcPr>
-            <w:tcW w:w="2791" w:type="dxa"/>
-            <w:tcBorders>
-              <w:top w:val="single" w:sz="8" w:space="0" w:color="FFFFFF"/>
-              <w:left w:val="single" w:sz="8" w:space="0" w:color="FFFFFF"/>
-              <w:bottom w:val="single" w:sz="8" w:space="0" w:color="FFFFFF"/>
-              <w:insideH w:val="single" w:sz="8" w:space="0" w:color="FFFFFF"/>
+            <w:tcW w:w="2704" w:type="dxa"/>
+            <w:tcBorders>
+              <w:top w:val="single" w:sz="8" w:space="0" w:color="FFFFFF"/>
+              <w:left w:val="single" w:sz="8" w:space="0" w:color="FFFFFF"/>
+              <w:bottom w:val="single" w:sz="8" w:space="0" w:color="FFFFFF"/>
+              <w:right w:val="single" w:sz="8" w:space="0" w:color="FFFFFF"/>
+              <w:insideH w:val="single" w:sz="8" w:space="0" w:color="FFFFFF"/>
+              <w:insideV w:val="single" w:sz="8" w:space="0" w:color="FFFFFF"/>
             </w:tcBorders>
             <w:shd w:fill="E8ECF3" w:val="clear"/>
             <w:tcMar>
@@ -3038,36 +3225,28 @@
         </w:tc>
         <w:tc>
           <w:tcPr>
-            <w:tcW w:w="2386" w:type="dxa"/>
-            <w:tcBorders>
-              <w:top w:val="single" w:sz="8" w:space="0" w:color="FFFFFF"/>
-              <w:left w:val="single" w:sz="8" w:space="0" w:color="FFFFFF"/>
-              <w:bottom w:val="single" w:sz="8" w:space="0" w:color="FFFFFF"/>
-              <w:right w:val="single" w:sz="8" w:space="0" w:color="FFFFFF"/>
-              <w:insideH w:val="single" w:sz="8" w:space="0" w:color="FFFFFF"/>
-              <w:insideV w:val="single" w:sz="8" w:space="0" w:color="FFFFFF"/>
-            </w:tcBorders>
-            <w:shd w:fill="E8ECF3" w:val="clear"/>
-            <w:tcMar>
-              <w:left w:w="-10" w:type="dxa"/>
-            </w:tcMar>
-          </w:tcPr>
-          <w:p>
-            <w:pPr>
-              <w:pStyle w:val="Style14"/>
-              <w:rPr/>
-            </w:pPr>
-            <w:r>
-              <w:rPr/>
-              <w:t xml:space="preserve">the </w:t>
-            </w:r>
-            <w:r>
-              <w:rPr/>
-              <w:t>de</w:t>
-            </w:r>
-            <w:r>
-              <w:rPr/>
-              <w:t>celeration</w:t>
+            <w:tcW w:w="2839" w:type="dxa"/>
+            <w:tcBorders>
+              <w:top w:val="single" w:sz="8" w:space="0" w:color="FFFFFF"/>
+              <w:left w:val="single" w:sz="8" w:space="0" w:color="FFFFFF"/>
+              <w:bottom w:val="single" w:sz="8" w:space="0" w:color="FFFFFF"/>
+              <w:right w:val="single" w:sz="8" w:space="0" w:color="FFFFFF"/>
+              <w:insideH w:val="single" w:sz="8" w:space="0" w:color="FFFFFF"/>
+              <w:insideV w:val="single" w:sz="8" w:space="0" w:color="FFFFFF"/>
+            </w:tcBorders>
+            <w:shd w:fill="E8ECF3" w:val="clear"/>
+            <w:tcMar>
+              <w:left w:w="-10" w:type="dxa"/>
+            </w:tcMar>
+          </w:tcPr>
+          <w:p>
+            <w:pPr>
+              <w:pStyle w:val="Style14"/>
+              <w:rPr/>
+            </w:pPr>
+            <w:r>
+              <w:rPr/>
+              <w:t>the deceleration</w:t>
             </w:r>
           </w:p>
         </w:tc>
@@ -3078,12 +3257,14 @@
         </w:trPr>
         <w:tc>
           <w:tcPr>
-            <w:tcW w:w="1617" w:type="dxa"/>
-            <w:tcBorders>
-              <w:top w:val="single" w:sz="8" w:space="0" w:color="FFFFFF"/>
-              <w:left w:val="single" w:sz="8" w:space="0" w:color="FFFFFF"/>
-              <w:bottom w:val="single" w:sz="8" w:space="0" w:color="FFFFFF"/>
-              <w:insideH w:val="single" w:sz="8" w:space="0" w:color="FFFFFF"/>
+            <w:tcW w:w="1616" w:type="dxa"/>
+            <w:tcBorders>
+              <w:top w:val="single" w:sz="8" w:space="0" w:color="FFFFFF"/>
+              <w:left w:val="single" w:sz="8" w:space="0" w:color="FFFFFF"/>
+              <w:bottom w:val="single" w:sz="8" w:space="0" w:color="FFFFFF"/>
+              <w:right w:val="single" w:sz="8" w:space="0" w:color="FFFFFF"/>
+              <w:insideH w:val="single" w:sz="8" w:space="0" w:color="FFFFFF"/>
+              <w:insideV w:val="single" w:sz="8" w:space="0" w:color="FFFFFF"/>
             </w:tcBorders>
             <w:shd w:fill="CED7E7" w:val="clear"/>
             <w:tcMar>
@@ -3148,6 +3329,7 @@
             <w:tcW w:w="0" w:type="dxa"/>
             <w:vMerge w:val="continue"/>
             <w:tcBorders>
+              <w:top w:val="single" w:sz="8" w:space="0" w:color="FFFFFF"/>
               <w:left w:val="single" w:sz="8" w:space="0" w:color="FFFFFF"/>
               <w:bottom w:val="single" w:sz="8" w:space="0" w:color="FFFFFF"/>
               <w:right w:val="single" w:sz="8" w:space="0" w:color="FFFFFF"/>
@@ -3171,12 +3353,14 @@
         </w:tc>
         <w:tc>
           <w:tcPr>
-            <w:tcW w:w="1807" w:type="dxa"/>
-            <w:tcBorders>
-              <w:top w:val="single" w:sz="8" w:space="0" w:color="FFFFFF"/>
-              <w:left w:val="single" w:sz="8" w:space="0" w:color="FFFFFF"/>
-              <w:bottom w:val="single" w:sz="8" w:space="0" w:color="FFFFFF"/>
-              <w:insideH w:val="single" w:sz="8" w:space="0" w:color="FFFFFF"/>
+            <w:tcW w:w="1441" w:type="dxa"/>
+            <w:tcBorders>
+              <w:top w:val="single" w:sz="8" w:space="0" w:color="FFFFFF"/>
+              <w:left w:val="single" w:sz="8" w:space="0" w:color="FFFFFF"/>
+              <w:bottom w:val="single" w:sz="8" w:space="0" w:color="FFFFFF"/>
+              <w:right w:val="single" w:sz="8" w:space="0" w:color="FFFFFF"/>
+              <w:insideH w:val="single" w:sz="8" w:space="0" w:color="FFFFFF"/>
+              <w:insideV w:val="single" w:sz="8" w:space="0" w:color="FFFFFF"/>
             </w:tcBorders>
             <w:shd w:fill="CED7E7" w:val="clear"/>
             <w:tcMar>
@@ -3196,61 +3380,55 @@
         </w:tc>
         <w:tc>
           <w:tcPr>
-            <w:tcW w:w="2791" w:type="dxa"/>
-            <w:tcBorders>
-              <w:top w:val="single" w:sz="8" w:space="0" w:color="FFFFFF"/>
-              <w:left w:val="single" w:sz="8" w:space="0" w:color="FFFFFF"/>
-              <w:bottom w:val="single" w:sz="8" w:space="0" w:color="FFFFFF"/>
-              <w:insideH w:val="single" w:sz="8" w:space="0" w:color="FFFFFF"/>
-            </w:tcBorders>
-            <w:shd w:fill="CED7E7" w:val="clear"/>
-            <w:tcMar>
-              <w:left w:w="-10" w:type="dxa"/>
-            </w:tcMar>
-          </w:tcPr>
-          <w:p>
-            <w:pPr>
-              <w:pStyle w:val="Style14"/>
-              <w:rPr/>
-            </w:pPr>
-            <w:r>
-              <w:rPr/>
-              <w:t xml:space="preserve">Range: </w:t>
-            </w:r>
-            <w:r>
-              <w:rPr/>
-              <w:t>0-127</w:t>
-            </w:r>
-          </w:p>
-        </w:tc>
-        <w:tc>
-          <w:tcPr>
-            <w:tcW w:w="2386" w:type="dxa"/>
-            <w:tcBorders>
-              <w:top w:val="single" w:sz="8" w:space="0" w:color="FFFFFF"/>
-              <w:left w:val="single" w:sz="8" w:space="0" w:color="FFFFFF"/>
-              <w:bottom w:val="single" w:sz="8" w:space="0" w:color="FFFFFF"/>
-              <w:right w:val="single" w:sz="8" w:space="0" w:color="FFFFFF"/>
-              <w:insideH w:val="single" w:sz="8" w:space="0" w:color="FFFFFF"/>
-              <w:insideV w:val="single" w:sz="8" w:space="0" w:color="FFFFFF"/>
-            </w:tcBorders>
-            <w:shd w:fill="CED7E7" w:val="clear"/>
-            <w:tcMar>
-              <w:left w:w="-10" w:type="dxa"/>
-            </w:tcMar>
-          </w:tcPr>
-          <w:p>
-            <w:pPr>
-              <w:pStyle w:val="Style14"/>
-              <w:rPr/>
-            </w:pPr>
-            <w:r>
-              <w:rPr/>
-              <w:t xml:space="preserve">the </w:t>
-            </w:r>
-            <w:r>
-              <w:rPr/>
-              <w:t>CAN node address</w:t>
+            <w:tcW w:w="2704" w:type="dxa"/>
+            <w:tcBorders>
+              <w:top w:val="single" w:sz="8" w:space="0" w:color="FFFFFF"/>
+              <w:left w:val="single" w:sz="8" w:space="0" w:color="FFFFFF"/>
+              <w:bottom w:val="single" w:sz="8" w:space="0" w:color="FFFFFF"/>
+              <w:right w:val="single" w:sz="8" w:space="0" w:color="FFFFFF"/>
+              <w:insideH w:val="single" w:sz="8" w:space="0" w:color="FFFFFF"/>
+              <w:insideV w:val="single" w:sz="8" w:space="0" w:color="FFFFFF"/>
+            </w:tcBorders>
+            <w:shd w:fill="CED7E7" w:val="clear"/>
+            <w:tcMar>
+              <w:left w:w="-10" w:type="dxa"/>
+            </w:tcMar>
+          </w:tcPr>
+          <w:p>
+            <w:pPr>
+              <w:pStyle w:val="Style14"/>
+              <w:rPr/>
+            </w:pPr>
+            <w:r>
+              <w:rPr/>
+              <w:t>Range: 0-127</w:t>
+            </w:r>
+          </w:p>
+        </w:tc>
+        <w:tc>
+          <w:tcPr>
+            <w:tcW w:w="2839" w:type="dxa"/>
+            <w:tcBorders>
+              <w:top w:val="single" w:sz="8" w:space="0" w:color="FFFFFF"/>
+              <w:left w:val="single" w:sz="8" w:space="0" w:color="FFFFFF"/>
+              <w:bottom w:val="single" w:sz="8" w:space="0" w:color="FFFFFF"/>
+              <w:right w:val="single" w:sz="8" w:space="0" w:color="FFFFFF"/>
+              <w:insideH w:val="single" w:sz="8" w:space="0" w:color="FFFFFF"/>
+              <w:insideV w:val="single" w:sz="8" w:space="0" w:color="FFFFFF"/>
+            </w:tcBorders>
+            <w:shd w:fill="CED7E7" w:val="clear"/>
+            <w:tcMar>
+              <w:left w:w="-10" w:type="dxa"/>
+            </w:tcMar>
+          </w:tcPr>
+          <w:p>
+            <w:pPr>
+              <w:pStyle w:val="Style14"/>
+              <w:rPr/>
+            </w:pPr>
+            <w:r>
+              <w:rPr/>
+              <w:t>the CAN node address</w:t>
             </w:r>
           </w:p>
         </w:tc>
@@ -3261,12 +3439,14 @@
         </w:trPr>
         <w:tc>
           <w:tcPr>
-            <w:tcW w:w="1617" w:type="dxa"/>
-            <w:tcBorders>
-              <w:top w:val="single" w:sz="8" w:space="0" w:color="FFFFFF"/>
-              <w:left w:val="single" w:sz="8" w:space="0" w:color="FFFFFF"/>
-              <w:bottom w:val="single" w:sz="8" w:space="0" w:color="FFFFFF"/>
-              <w:insideH w:val="single" w:sz="8" w:space="0" w:color="FFFFFF"/>
+            <w:tcW w:w="1616" w:type="dxa"/>
+            <w:tcBorders>
+              <w:top w:val="single" w:sz="8" w:space="0" w:color="FFFFFF"/>
+              <w:left w:val="single" w:sz="8" w:space="0" w:color="FFFFFF"/>
+              <w:bottom w:val="single" w:sz="8" w:space="0" w:color="FFFFFF"/>
+              <w:right w:val="single" w:sz="8" w:space="0" w:color="FFFFFF"/>
+              <w:insideH w:val="single" w:sz="8" w:space="0" w:color="FFFFFF"/>
+              <w:insideV w:val="single" w:sz="8" w:space="0" w:color="FFFFFF"/>
             </w:tcBorders>
             <w:shd w:fill="E8ECF3" w:val="clear"/>
             <w:tcMar>
@@ -3335,6 +3515,7 @@
             <w:tcW w:w="0" w:type="dxa"/>
             <w:vMerge w:val="continue"/>
             <w:tcBorders>
+              <w:top w:val="single" w:sz="8" w:space="0" w:color="FFFFFF"/>
               <w:left w:val="single" w:sz="8" w:space="0" w:color="FFFFFF"/>
               <w:bottom w:val="single" w:sz="8" w:space="0" w:color="FFFFFF"/>
               <w:right w:val="single" w:sz="8" w:space="0" w:color="FFFFFF"/>
@@ -3358,73 +3539,63 @@
         </w:tc>
         <w:tc>
           <w:tcPr>
-            <w:tcW w:w="1807" w:type="dxa"/>
-            <w:tcBorders>
-              <w:top w:val="single" w:sz="8" w:space="0" w:color="FFFFFF"/>
-              <w:left w:val="single" w:sz="8" w:space="0" w:color="FFFFFF"/>
-              <w:bottom w:val="single" w:sz="8" w:space="0" w:color="FFFFFF"/>
-              <w:insideH w:val="single" w:sz="8" w:space="0" w:color="FFFFFF"/>
-            </w:tcBorders>
-            <w:shd w:fill="E8ECF3" w:val="clear"/>
-            <w:tcMar>
-              <w:left w:w="-10" w:type="dxa"/>
-            </w:tcMar>
-          </w:tcPr>
-          <w:p>
-            <w:pPr>
-              <w:pStyle w:val="Style14"/>
-              <w:rPr/>
-            </w:pPr>
-            <w:r>
-              <w:rPr>
-                <w:rFonts w:eastAsia="Arial Unicode MS" w:cs="Arial Unicode MS"/>
-              </w:rPr>
-              <w:t>Dev</w:t>
-            </w:r>
-            <w:r>
-              <w:rPr>
-                <w:rFonts w:eastAsia="Arial Unicode MS" w:cs="Arial Unicode MS"/>
-              </w:rPr>
-              <w:t>String</w:t>
-            </w:r>
-          </w:p>
-        </w:tc>
-        <w:tc>
-          <w:tcPr>
-            <w:tcW w:w="2791" w:type="dxa"/>
-            <w:tcBorders>
-              <w:top w:val="single" w:sz="8" w:space="0" w:color="FFFFFF"/>
-              <w:left w:val="single" w:sz="8" w:space="0" w:color="FFFFFF"/>
-              <w:bottom w:val="single" w:sz="8" w:space="0" w:color="FFFFFF"/>
-              <w:insideH w:val="single" w:sz="8" w:space="0" w:color="FFFFFF"/>
-            </w:tcBorders>
-            <w:shd w:fill="E8ECF3" w:val="clear"/>
-            <w:tcMar>
-              <w:left w:w="-10" w:type="dxa"/>
-            </w:tcMar>
-          </w:tcPr>
-          <w:p>
-            <w:pPr>
-              <w:pStyle w:val="Style14"/>
-              <w:rPr/>
-            </w:pPr>
-            <w:r>
-              <w:rPr/>
-              <w:t>Default value: “/dev</w:t>
-            </w:r>
-            <w:r>
-              <w:rPr/>
-              <w:t>/</w:t>
-            </w:r>
-            <w:r>
-              <w:rPr/>
-              <w:t>ttyS0”</w:t>
-            </w:r>
-          </w:p>
-        </w:tc>
-        <w:tc>
-          <w:tcPr>
-            <w:tcW w:w="2386" w:type="dxa"/>
+            <w:tcW w:w="1441" w:type="dxa"/>
+            <w:tcBorders>
+              <w:top w:val="single" w:sz="8" w:space="0" w:color="FFFFFF"/>
+              <w:left w:val="single" w:sz="8" w:space="0" w:color="FFFFFF"/>
+              <w:bottom w:val="single" w:sz="8" w:space="0" w:color="FFFFFF"/>
+              <w:right w:val="single" w:sz="8" w:space="0" w:color="FFFFFF"/>
+              <w:insideH w:val="single" w:sz="8" w:space="0" w:color="FFFFFF"/>
+              <w:insideV w:val="single" w:sz="8" w:space="0" w:color="FFFFFF"/>
+            </w:tcBorders>
+            <w:shd w:fill="E8ECF3" w:val="clear"/>
+            <w:tcMar>
+              <w:left w:w="-10" w:type="dxa"/>
+            </w:tcMar>
+          </w:tcPr>
+          <w:p>
+            <w:pPr>
+              <w:pStyle w:val="Style14"/>
+              <w:rPr/>
+            </w:pPr>
+            <w:r>
+              <w:rPr>
+                <w:rFonts w:eastAsia="Arial Unicode MS" w:cs="Arial Unicode MS"/>
+              </w:rPr>
+              <w:t>DevString</w:t>
+            </w:r>
+          </w:p>
+        </w:tc>
+        <w:tc>
+          <w:tcPr>
+            <w:tcW w:w="2704" w:type="dxa"/>
+            <w:tcBorders>
+              <w:top w:val="single" w:sz="8" w:space="0" w:color="FFFFFF"/>
+              <w:left w:val="single" w:sz="8" w:space="0" w:color="FFFFFF"/>
+              <w:bottom w:val="single" w:sz="8" w:space="0" w:color="FFFFFF"/>
+              <w:right w:val="single" w:sz="8" w:space="0" w:color="FFFFFF"/>
+              <w:insideH w:val="single" w:sz="8" w:space="0" w:color="FFFFFF"/>
+              <w:insideV w:val="single" w:sz="8" w:space="0" w:color="FFFFFF"/>
+            </w:tcBorders>
+            <w:shd w:fill="E8ECF3" w:val="clear"/>
+            <w:tcMar>
+              <w:left w:w="-10" w:type="dxa"/>
+            </w:tcMar>
+          </w:tcPr>
+          <w:p>
+            <w:pPr>
+              <w:pStyle w:val="Style14"/>
+              <w:rPr/>
+            </w:pPr>
+            <w:r>
+              <w:rPr/>
+              <w:t>Default value: “/dev/ttyS0”</w:t>
+            </w:r>
+          </w:p>
+        </w:tc>
+        <w:tc>
+          <w:tcPr>
+            <w:tcW w:w="2839" w:type="dxa"/>
             <w:tcBorders>
               <w:top w:val="single" w:sz="8" w:space="0" w:color="FFFFFF"/>
               <w:left w:val="single" w:sz="8" w:space="0" w:color="FFFFFF"/>
@@ -3452,16 +3623,18 @@
       </w:tr>
       <w:tr>
         <w:trPr>
-          <w:trHeight w:val="1075" w:hRule="atLeast"/>
+          <w:trHeight w:val="715" w:hRule="atLeast"/>
         </w:trPr>
         <w:tc>
           <w:tcPr>
-            <w:tcW w:w="1617" w:type="dxa"/>
-            <w:tcBorders>
-              <w:top w:val="single" w:sz="8" w:space="0" w:color="FFFFFF"/>
-              <w:left w:val="single" w:sz="8" w:space="0" w:color="FFFFFF"/>
-              <w:bottom w:val="single" w:sz="8" w:space="0" w:color="FFFFFF"/>
-              <w:insideH w:val="single" w:sz="8" w:space="0" w:color="FFFFFF"/>
+            <w:tcW w:w="1616" w:type="dxa"/>
+            <w:tcBorders>
+              <w:top w:val="single" w:sz="8" w:space="0" w:color="FFFFFF"/>
+              <w:left w:val="single" w:sz="8" w:space="0" w:color="FFFFFF"/>
+              <w:bottom w:val="single" w:sz="8" w:space="0" w:color="FFFFFF"/>
+              <w:right w:val="single" w:sz="8" w:space="0" w:color="FFFFFF"/>
+              <w:insideH w:val="single" w:sz="8" w:space="0" w:color="FFFFFF"/>
+              <w:insideV w:val="single" w:sz="8" w:space="0" w:color="FFFFFF"/>
             </w:tcBorders>
             <w:shd w:fill="CED7E7" w:val="clear"/>
             <w:tcMar>
@@ -3530,6 +3703,7 @@
             <w:tcW w:w="0" w:type="dxa"/>
             <w:vMerge w:val="continue"/>
             <w:tcBorders>
+              <w:top w:val="single" w:sz="8" w:space="0" w:color="FFFFFF"/>
               <w:left w:val="single" w:sz="8" w:space="0" w:color="FFFFFF"/>
               <w:bottom w:val="single" w:sz="8" w:space="0" w:color="FFFFFF"/>
               <w:right w:val="single" w:sz="8" w:space="0" w:color="FFFFFF"/>
@@ -3553,12 +3727,14 @@
         </w:tc>
         <w:tc>
           <w:tcPr>
-            <w:tcW w:w="1807" w:type="dxa"/>
-            <w:tcBorders>
-              <w:top w:val="single" w:sz="8" w:space="0" w:color="FFFFFF"/>
-              <w:left w:val="single" w:sz="8" w:space="0" w:color="FFFFFF"/>
-              <w:bottom w:val="single" w:sz="8" w:space="0" w:color="FFFFFF"/>
-              <w:insideH w:val="single" w:sz="8" w:space="0" w:color="FFFFFF"/>
+            <w:tcW w:w="1441" w:type="dxa"/>
+            <w:tcBorders>
+              <w:top w:val="single" w:sz="8" w:space="0" w:color="FFFFFF"/>
+              <w:left w:val="single" w:sz="8" w:space="0" w:color="FFFFFF"/>
+              <w:bottom w:val="single" w:sz="8" w:space="0" w:color="FFFFFF"/>
+              <w:right w:val="single" w:sz="8" w:space="0" w:color="FFFFFF"/>
+              <w:insideH w:val="single" w:sz="8" w:space="0" w:color="FFFFFF"/>
+              <w:insideV w:val="single" w:sz="8" w:space="0" w:color="FFFFFF"/>
             </w:tcBorders>
             <w:shd w:fill="CED7E7" w:val="clear"/>
             <w:tcMar>
@@ -3578,12 +3754,14 @@
         </w:tc>
         <w:tc>
           <w:tcPr>
-            <w:tcW w:w="2791" w:type="dxa"/>
-            <w:tcBorders>
-              <w:top w:val="single" w:sz="8" w:space="0" w:color="FFFFFF"/>
-              <w:left w:val="single" w:sz="8" w:space="0" w:color="FFFFFF"/>
-              <w:bottom w:val="single" w:sz="8" w:space="0" w:color="FFFFFF"/>
-              <w:insideH w:val="single" w:sz="8" w:space="0" w:color="FFFFFF"/>
+            <w:tcW w:w="2704" w:type="dxa"/>
+            <w:tcBorders>
+              <w:top w:val="single" w:sz="8" w:space="0" w:color="FFFFFF"/>
+              <w:left w:val="single" w:sz="8" w:space="0" w:color="FFFFFF"/>
+              <w:bottom w:val="single" w:sz="8" w:space="0" w:color="FFFFFF"/>
+              <w:right w:val="single" w:sz="8" w:space="0" w:color="FFFFFF"/>
+              <w:insideH w:val="single" w:sz="8" w:space="0" w:color="FFFFFF"/>
+              <w:insideV w:val="single" w:sz="8" w:space="0" w:color="FFFFFF"/>
             </w:tcBorders>
             <w:shd w:fill="CED7E7" w:val="clear"/>
             <w:tcMar>
@@ -3603,7 +3781,7 @@
         </w:tc>
         <w:tc>
           <w:tcPr>
-            <w:tcW w:w="2386" w:type="dxa"/>
+            <w:tcW w:w="2839" w:type="dxa"/>
             <w:tcBorders>
               <w:top w:val="single" w:sz="8" w:space="0" w:color="FFFFFF"/>
               <w:left w:val="single" w:sz="8" w:space="0" w:color="FFFFFF"/>
@@ -3631,16 +3809,18 @@
       </w:tr>
       <w:tr>
         <w:trPr>
-          <w:trHeight w:val="1249" w:hRule="atLeast"/>
+          <w:trHeight w:val="726" w:hRule="atLeast"/>
         </w:trPr>
         <w:tc>
           <w:tcPr>
-            <w:tcW w:w="1617" w:type="dxa"/>
-            <w:tcBorders>
-              <w:top w:val="single" w:sz="8" w:space="0" w:color="FFFFFF"/>
-              <w:left w:val="single" w:sz="8" w:space="0" w:color="FFFFFF"/>
-              <w:bottom w:val="single" w:sz="8" w:space="0" w:color="FFFFFF"/>
-              <w:insideH w:val="single" w:sz="8" w:space="0" w:color="FFFFFF"/>
+            <w:tcW w:w="1616" w:type="dxa"/>
+            <w:tcBorders>
+              <w:top w:val="single" w:sz="8" w:space="0" w:color="FFFFFF"/>
+              <w:left w:val="single" w:sz="8" w:space="0" w:color="FFFFFF"/>
+              <w:bottom w:val="single" w:sz="8" w:space="0" w:color="FFFFFF"/>
+              <w:right w:val="single" w:sz="8" w:space="0" w:color="FFFFFF"/>
+              <w:insideH w:val="single" w:sz="8" w:space="0" w:color="FFFFFF"/>
+              <w:insideV w:val="single" w:sz="8" w:space="0" w:color="FFFFFF"/>
             </w:tcBorders>
             <w:shd w:fill="E8ECF3" w:val="clear"/>
             <w:tcMar>
@@ -3694,6 +3874,7 @@
             <w:tcW w:w="0" w:type="dxa"/>
             <w:vMerge w:val="continue"/>
             <w:tcBorders>
+              <w:top w:val="single" w:sz="8" w:space="0" w:color="FFFFFF"/>
               <w:left w:val="single" w:sz="8" w:space="0" w:color="FFFFFF"/>
               <w:bottom w:val="single" w:sz="8" w:space="0" w:color="FFFFFF"/>
               <w:right w:val="single" w:sz="8" w:space="0" w:color="FFFFFF"/>
@@ -3717,12 +3898,14 @@
         </w:tc>
         <w:tc>
           <w:tcPr>
-            <w:tcW w:w="1807" w:type="dxa"/>
-            <w:tcBorders>
-              <w:top w:val="single" w:sz="8" w:space="0" w:color="FFFFFF"/>
-              <w:left w:val="single" w:sz="8" w:space="0" w:color="FFFFFF"/>
-              <w:bottom w:val="single" w:sz="8" w:space="0" w:color="FFFFFF"/>
-              <w:insideH w:val="single" w:sz="8" w:space="0" w:color="FFFFFF"/>
+            <w:tcW w:w="1441" w:type="dxa"/>
+            <w:tcBorders>
+              <w:top w:val="single" w:sz="8" w:space="0" w:color="FFFFFF"/>
+              <w:left w:val="single" w:sz="8" w:space="0" w:color="FFFFFF"/>
+              <w:bottom w:val="single" w:sz="8" w:space="0" w:color="FFFFFF"/>
+              <w:right w:val="single" w:sz="8" w:space="0" w:color="FFFFFF"/>
+              <w:insideH w:val="single" w:sz="8" w:space="0" w:color="FFFFFF"/>
+              <w:insideV w:val="single" w:sz="8" w:space="0" w:color="FFFFFF"/>
             </w:tcBorders>
             <w:shd w:fill="E8ECF3" w:val="clear"/>
             <w:tcMar>
@@ -3742,12 +3925,14 @@
         </w:tc>
         <w:tc>
           <w:tcPr>
-            <w:tcW w:w="2791" w:type="dxa"/>
-            <w:tcBorders>
-              <w:top w:val="single" w:sz="8" w:space="0" w:color="FFFFFF"/>
-              <w:left w:val="single" w:sz="8" w:space="0" w:color="FFFFFF"/>
-              <w:bottom w:val="single" w:sz="8" w:space="0" w:color="FFFFFF"/>
-              <w:insideH w:val="single" w:sz="8" w:space="0" w:color="FFFFFF"/>
+            <w:tcW w:w="2704" w:type="dxa"/>
+            <w:tcBorders>
+              <w:top w:val="single" w:sz="8" w:space="0" w:color="FFFFFF"/>
+              <w:left w:val="single" w:sz="8" w:space="0" w:color="FFFFFF"/>
+              <w:bottom w:val="single" w:sz="8" w:space="0" w:color="FFFFFF"/>
+              <w:right w:val="single" w:sz="8" w:space="0" w:color="FFFFFF"/>
+              <w:insideH w:val="single" w:sz="8" w:space="0" w:color="FFFFFF"/>
+              <w:insideV w:val="single" w:sz="8" w:space="0" w:color="FFFFFF"/>
             </w:tcBorders>
             <w:shd w:fill="E8ECF3" w:val="clear"/>
             <w:tcMar>
@@ -3767,7 +3952,7 @@
         </w:tc>
         <w:tc>
           <w:tcPr>
-            <w:tcW w:w="2386" w:type="dxa"/>
+            <w:tcW w:w="2839" w:type="dxa"/>
             <w:tcBorders>
               <w:top w:val="single" w:sz="8" w:space="0" w:color="FFFFFF"/>
               <w:left w:val="single" w:sz="8" w:space="0" w:color="FFFFFF"/>
@@ -3799,12 +3984,14 @@
         </w:trPr>
         <w:tc>
           <w:tcPr>
-            <w:tcW w:w="1617" w:type="dxa"/>
-            <w:tcBorders>
-              <w:top w:val="single" w:sz="8" w:space="0" w:color="FFFFFF"/>
-              <w:left w:val="single" w:sz="8" w:space="0" w:color="FFFFFF"/>
-              <w:bottom w:val="single" w:sz="8" w:space="0" w:color="FFFFFF"/>
-              <w:insideH w:val="single" w:sz="8" w:space="0" w:color="FFFFFF"/>
+            <w:tcW w:w="1616" w:type="dxa"/>
+            <w:tcBorders>
+              <w:top w:val="single" w:sz="8" w:space="0" w:color="FFFFFF"/>
+              <w:left w:val="single" w:sz="8" w:space="0" w:color="FFFFFF"/>
+              <w:bottom w:val="single" w:sz="8" w:space="0" w:color="FFFFFF"/>
+              <w:right w:val="single" w:sz="8" w:space="0" w:color="FFFFFF"/>
+              <w:insideH w:val="single" w:sz="8" w:space="0" w:color="FFFFFF"/>
+              <w:insideV w:val="single" w:sz="8" w:space="0" w:color="FFFFFF"/>
             </w:tcBorders>
             <w:shd w:fill="CED7E7" w:val="clear"/>
             <w:tcMar>
@@ -3888,6 +4075,7 @@
             <w:tcW w:w="0" w:type="dxa"/>
             <w:vMerge w:val="continue"/>
             <w:tcBorders>
+              <w:top w:val="single" w:sz="8" w:space="0" w:color="FFFFFF"/>
               <w:left w:val="single" w:sz="8" w:space="0" w:color="FFFFFF"/>
               <w:bottom w:val="single" w:sz="8" w:space="0" w:color="FFFFFF"/>
               <w:right w:val="single" w:sz="8" w:space="0" w:color="FFFFFF"/>
@@ -3911,12 +4099,14 @@
         </w:tc>
         <w:tc>
           <w:tcPr>
-            <w:tcW w:w="1807" w:type="dxa"/>
-            <w:tcBorders>
-              <w:top w:val="single" w:sz="8" w:space="0" w:color="FFFFFF"/>
-              <w:left w:val="single" w:sz="8" w:space="0" w:color="FFFFFF"/>
-              <w:bottom w:val="single" w:sz="8" w:space="0" w:color="FFFFFF"/>
-              <w:insideH w:val="single" w:sz="8" w:space="0" w:color="FFFFFF"/>
+            <w:tcW w:w="1441" w:type="dxa"/>
+            <w:tcBorders>
+              <w:top w:val="single" w:sz="8" w:space="0" w:color="FFFFFF"/>
+              <w:left w:val="single" w:sz="8" w:space="0" w:color="FFFFFF"/>
+              <w:bottom w:val="single" w:sz="8" w:space="0" w:color="FFFFFF"/>
+              <w:right w:val="single" w:sz="8" w:space="0" w:color="FFFFFF"/>
+              <w:insideH w:val="single" w:sz="8" w:space="0" w:color="FFFFFF"/>
+              <w:insideV w:val="single" w:sz="8" w:space="0" w:color="FFFFFF"/>
             </w:tcBorders>
             <w:shd w:fill="CED7E7" w:val="clear"/>
             <w:tcMar>
@@ -3936,31 +4126,33 @@
         </w:tc>
         <w:tc>
           <w:tcPr>
-            <w:tcW w:w="2791" w:type="dxa"/>
-            <w:tcBorders>
-              <w:top w:val="single" w:sz="8" w:space="0" w:color="FFFFFF"/>
-              <w:left w:val="single" w:sz="8" w:space="0" w:color="FFFFFF"/>
-              <w:bottom w:val="single" w:sz="8" w:space="0" w:color="FFFFFF"/>
-              <w:insideH w:val="single" w:sz="8" w:space="0" w:color="FFFFFF"/>
-            </w:tcBorders>
-            <w:shd w:fill="CED7E7" w:val="clear"/>
-            <w:tcMar>
-              <w:left w:w="-10" w:type="dxa"/>
-            </w:tcMar>
-          </w:tcPr>
-          <w:p>
-            <w:pPr>
-              <w:pStyle w:val="Style14"/>
-              <w:rPr/>
-            </w:pPr>
-            <w:r>
-              <w:rPr/>
-            </w:r>
-          </w:p>
-        </w:tc>
-        <w:tc>
-          <w:tcPr>
-            <w:tcW w:w="2386" w:type="dxa"/>
+            <w:tcW w:w="2704" w:type="dxa"/>
+            <w:tcBorders>
+              <w:top w:val="single" w:sz="8" w:space="0" w:color="FFFFFF"/>
+              <w:left w:val="single" w:sz="8" w:space="0" w:color="FFFFFF"/>
+              <w:bottom w:val="single" w:sz="8" w:space="0" w:color="FFFFFF"/>
+              <w:right w:val="single" w:sz="8" w:space="0" w:color="FFFFFF"/>
+              <w:insideH w:val="single" w:sz="8" w:space="0" w:color="FFFFFF"/>
+              <w:insideV w:val="single" w:sz="8" w:space="0" w:color="FFFFFF"/>
+            </w:tcBorders>
+            <w:shd w:fill="CED7E7" w:val="clear"/>
+            <w:tcMar>
+              <w:left w:w="-10" w:type="dxa"/>
+            </w:tcMar>
+          </w:tcPr>
+          <w:p>
+            <w:pPr>
+              <w:pStyle w:val="Style14"/>
+              <w:rPr/>
+            </w:pPr>
+            <w:r>
+              <w:rPr/>
+            </w:r>
+          </w:p>
+        </w:tc>
+        <w:tc>
+          <w:tcPr>
+            <w:tcW w:w="2839" w:type="dxa"/>
             <w:tcBorders>
               <w:top w:val="single" w:sz="8" w:space="0" w:color="FFFFFF"/>
               <w:left w:val="single" w:sz="8" w:space="0" w:color="FFFFFF"/>
@@ -4030,16 +4222,18 @@
       </w:tr>
       <w:tr>
         <w:trPr>
-          <w:trHeight w:val="3216" w:hRule="atLeast"/>
+          <w:trHeight w:val="2803" w:hRule="atLeast"/>
         </w:trPr>
         <w:tc>
           <w:tcPr>
-            <w:tcW w:w="1617" w:type="dxa"/>
-            <w:tcBorders>
-              <w:top w:val="single" w:sz="8" w:space="0" w:color="FFFFFF"/>
-              <w:left w:val="single" w:sz="8" w:space="0" w:color="FFFFFF"/>
-              <w:bottom w:val="single" w:sz="8" w:space="0" w:color="FFFFFF"/>
-              <w:insideH w:val="single" w:sz="8" w:space="0" w:color="FFFFFF"/>
+            <w:tcW w:w="1616" w:type="dxa"/>
+            <w:tcBorders>
+              <w:top w:val="single" w:sz="8" w:space="0" w:color="FFFFFF"/>
+              <w:left w:val="single" w:sz="8" w:space="0" w:color="FFFFFF"/>
+              <w:bottom w:val="single" w:sz="8" w:space="0" w:color="FFFFFF"/>
+              <w:right w:val="single" w:sz="8" w:space="0" w:color="FFFFFF"/>
+              <w:insideH w:val="single" w:sz="8" w:space="0" w:color="FFFFFF"/>
+              <w:insideV w:val="single" w:sz="8" w:space="0" w:color="FFFFFF"/>
             </w:tcBorders>
             <w:shd w:fill="E8ECF3" w:val="clear"/>
             <w:tcMar>
@@ -4093,6 +4287,7 @@
             <w:tcW w:w="0" w:type="dxa"/>
             <w:vMerge w:val="continue"/>
             <w:tcBorders>
+              <w:top w:val="single" w:sz="8" w:space="0" w:color="FFFFFF"/>
               <w:left w:val="single" w:sz="8" w:space="0" w:color="FFFFFF"/>
               <w:bottom w:val="single" w:sz="8" w:space="0" w:color="FFFFFF"/>
               <w:right w:val="single" w:sz="8" w:space="0" w:color="FFFFFF"/>
@@ -4116,12 +4311,14 @@
         </w:tc>
         <w:tc>
           <w:tcPr>
-            <w:tcW w:w="1807" w:type="dxa"/>
-            <w:tcBorders>
-              <w:top w:val="single" w:sz="8" w:space="0" w:color="FFFFFF"/>
-              <w:left w:val="single" w:sz="8" w:space="0" w:color="FFFFFF"/>
-              <w:bottom w:val="single" w:sz="8" w:space="0" w:color="FFFFFF"/>
-              <w:insideH w:val="single" w:sz="8" w:space="0" w:color="FFFFFF"/>
+            <w:tcW w:w="1441" w:type="dxa"/>
+            <w:tcBorders>
+              <w:top w:val="single" w:sz="8" w:space="0" w:color="FFFFFF"/>
+              <w:left w:val="single" w:sz="8" w:space="0" w:color="FFFFFF"/>
+              <w:bottom w:val="single" w:sz="8" w:space="0" w:color="FFFFFF"/>
+              <w:right w:val="single" w:sz="8" w:space="0" w:color="FFFFFF"/>
+              <w:insideH w:val="single" w:sz="8" w:space="0" w:color="FFFFFF"/>
+              <w:insideV w:val="single" w:sz="8" w:space="0" w:color="FFFFFF"/>
             </w:tcBorders>
             <w:shd w:fill="E8ECF3" w:val="clear"/>
             <w:tcMar>
@@ -4141,31 +4338,33 @@
         </w:tc>
         <w:tc>
           <w:tcPr>
-            <w:tcW w:w="2791" w:type="dxa"/>
-            <w:tcBorders>
-              <w:top w:val="single" w:sz="8" w:space="0" w:color="FFFFFF"/>
-              <w:left w:val="single" w:sz="8" w:space="0" w:color="FFFFFF"/>
-              <w:bottom w:val="single" w:sz="8" w:space="0" w:color="FFFFFF"/>
-              <w:insideH w:val="single" w:sz="8" w:space="0" w:color="FFFFFF"/>
-            </w:tcBorders>
-            <w:shd w:fill="E8ECF3" w:val="clear"/>
-            <w:tcMar>
-              <w:left w:w="-10" w:type="dxa"/>
-            </w:tcMar>
-          </w:tcPr>
-          <w:p>
-            <w:pPr>
-              <w:pStyle w:val="Style14"/>
-              <w:rPr/>
-            </w:pPr>
-            <w:r>
-              <w:rPr/>
-            </w:r>
-          </w:p>
-        </w:tc>
-        <w:tc>
-          <w:tcPr>
-            <w:tcW w:w="2386" w:type="dxa"/>
+            <w:tcW w:w="2704" w:type="dxa"/>
+            <w:tcBorders>
+              <w:top w:val="single" w:sz="8" w:space="0" w:color="FFFFFF"/>
+              <w:left w:val="single" w:sz="8" w:space="0" w:color="FFFFFF"/>
+              <w:bottom w:val="single" w:sz="8" w:space="0" w:color="FFFFFF"/>
+              <w:right w:val="single" w:sz="8" w:space="0" w:color="FFFFFF"/>
+              <w:insideH w:val="single" w:sz="8" w:space="0" w:color="FFFFFF"/>
+              <w:insideV w:val="single" w:sz="8" w:space="0" w:color="FFFFFF"/>
+            </w:tcBorders>
+            <w:shd w:fill="E8ECF3" w:val="clear"/>
+            <w:tcMar>
+              <w:left w:w="-10" w:type="dxa"/>
+            </w:tcMar>
+          </w:tcPr>
+          <w:p>
+            <w:pPr>
+              <w:pStyle w:val="Style14"/>
+              <w:rPr/>
+            </w:pPr>
+            <w:r>
+              <w:rPr/>
+            </w:r>
+          </w:p>
+        </w:tc>
+        <w:tc>
+          <w:tcPr>
+            <w:tcW w:w="2839" w:type="dxa"/>
             <w:tcBorders>
               <w:top w:val="single" w:sz="8" w:space="0" w:color="FFFFFF"/>
               <w:left w:val="single" w:sz="8" w:space="0" w:color="FFFFFF"/>
@@ -4235,15 +4434,18 @@
       </w:tr>
       <w:tr>
         <w:trPr>
-          <w:trHeight w:val="3216" w:hRule="atLeast"/>
+          <w:trHeight w:val="2361" w:hRule="atLeast"/>
         </w:trPr>
         <w:tc>
           <w:tcPr>
-            <w:tcW w:w="1617" w:type="dxa"/>
-            <w:tcBorders>
-              <w:left w:val="single" w:sz="8" w:space="0" w:color="FFFFFF"/>
-              <w:bottom w:val="single" w:sz="8" w:space="0" w:color="FFFFFF"/>
-              <w:insideH w:val="single" w:sz="8" w:space="0" w:color="FFFFFF"/>
+            <w:tcW w:w="1616" w:type="dxa"/>
+            <w:tcBorders>
+              <w:top w:val="single" w:sz="8" w:space="0" w:color="FFFFFF"/>
+              <w:left w:val="single" w:sz="8" w:space="0" w:color="FFFFFF"/>
+              <w:bottom w:val="single" w:sz="8" w:space="0" w:color="FFFFFF"/>
+              <w:right w:val="single" w:sz="8" w:space="0" w:color="FFFFFF"/>
+              <w:insideH w:val="single" w:sz="8" w:space="0" w:color="FFFFFF"/>
+              <w:insideV w:val="single" w:sz="8" w:space="0" w:color="FFFFFF"/>
             </w:tcBorders>
             <w:shd w:fill="E8ECF3" w:val="clear"/>
             <w:tcMar>
@@ -4269,6 +4471,7 @@
           <w:tcPr>
             <w:tcW w:w="1351" w:type="dxa"/>
             <w:tcBorders>
+              <w:top w:val="single" w:sz="8" w:space="0" w:color="FFFFFF"/>
               <w:left w:val="single" w:sz="8" w:space="0" w:color="FFFFFF"/>
               <w:bottom w:val="single" w:sz="8" w:space="0" w:color="FFFFFF"/>
               <w:right w:val="single" w:sz="8" w:space="0" w:color="FFFFFF"/>
@@ -4295,6 +4498,7 @@
           <w:tcPr>
             <w:tcW w:w="0" w:type="dxa"/>
             <w:tcBorders>
+              <w:top w:val="single" w:sz="8" w:space="0" w:color="FFFFFF"/>
               <w:left w:val="single" w:sz="8" w:space="0" w:color="FFFFFF"/>
               <w:bottom w:val="single" w:sz="8" w:space="0" w:color="FFFFFF"/>
               <w:right w:val="single" w:sz="8" w:space="0" w:color="FFFFFF"/>
@@ -4318,11 +4522,14 @@
         </w:tc>
         <w:tc>
           <w:tcPr>
-            <w:tcW w:w="1807" w:type="dxa"/>
-            <w:tcBorders>
-              <w:left w:val="single" w:sz="8" w:space="0" w:color="FFFFFF"/>
-              <w:bottom w:val="single" w:sz="8" w:space="0" w:color="FFFFFF"/>
-              <w:insideH w:val="single" w:sz="8" w:space="0" w:color="FFFFFF"/>
+            <w:tcW w:w="1441" w:type="dxa"/>
+            <w:tcBorders>
+              <w:top w:val="single" w:sz="8" w:space="0" w:color="FFFFFF"/>
+              <w:left w:val="single" w:sz="8" w:space="0" w:color="FFFFFF"/>
+              <w:bottom w:val="single" w:sz="8" w:space="0" w:color="FFFFFF"/>
+              <w:right w:val="single" w:sz="8" w:space="0" w:color="FFFFFF"/>
+              <w:insideH w:val="single" w:sz="8" w:space="0" w:color="FFFFFF"/>
+              <w:insideV w:val="single" w:sz="8" w:space="0" w:color="FFFFFF"/>
             </w:tcBorders>
             <w:shd w:fill="E8ECF3" w:val="clear"/>
             <w:tcMar>
@@ -4342,31 +4549,35 @@
         </w:tc>
         <w:tc>
           <w:tcPr>
-            <w:tcW w:w="2791" w:type="dxa"/>
-            <w:tcBorders>
-              <w:left w:val="single" w:sz="8" w:space="0" w:color="FFFFFF"/>
-              <w:bottom w:val="single" w:sz="8" w:space="0" w:color="FFFFFF"/>
-              <w:insideH w:val="single" w:sz="8" w:space="0" w:color="FFFFFF"/>
-            </w:tcBorders>
-            <w:shd w:fill="E8ECF3" w:val="clear"/>
-            <w:tcMar>
-              <w:left w:w="-10" w:type="dxa"/>
-            </w:tcMar>
-          </w:tcPr>
-          <w:p>
-            <w:pPr>
-              <w:pStyle w:val="Style14"/>
-              <w:rPr/>
-            </w:pPr>
-            <w:r>
-              <w:rPr/>
-            </w:r>
-          </w:p>
-        </w:tc>
-        <w:tc>
-          <w:tcPr>
-            <w:tcW w:w="2386" w:type="dxa"/>
-            <w:tcBorders>
+            <w:tcW w:w="2704" w:type="dxa"/>
+            <w:tcBorders>
+              <w:top w:val="single" w:sz="8" w:space="0" w:color="FFFFFF"/>
+              <w:left w:val="single" w:sz="8" w:space="0" w:color="FFFFFF"/>
+              <w:bottom w:val="single" w:sz="8" w:space="0" w:color="FFFFFF"/>
+              <w:right w:val="single" w:sz="8" w:space="0" w:color="FFFFFF"/>
+              <w:insideH w:val="single" w:sz="8" w:space="0" w:color="FFFFFF"/>
+              <w:insideV w:val="single" w:sz="8" w:space="0" w:color="FFFFFF"/>
+            </w:tcBorders>
+            <w:shd w:fill="E8ECF3" w:val="clear"/>
+            <w:tcMar>
+              <w:left w:w="-10" w:type="dxa"/>
+            </w:tcMar>
+          </w:tcPr>
+          <w:p>
+            <w:pPr>
+              <w:pStyle w:val="Style14"/>
+              <w:rPr/>
+            </w:pPr>
+            <w:r>
+              <w:rPr/>
+            </w:r>
+          </w:p>
+        </w:tc>
+        <w:tc>
+          <w:tcPr>
+            <w:tcW w:w="2839" w:type="dxa"/>
+            <w:tcBorders>
+              <w:top w:val="single" w:sz="8" w:space="0" w:color="FFFFFF"/>
               <w:left w:val="single" w:sz="8" w:space="0" w:color="FFFFFF"/>
               <w:bottom w:val="single" w:sz="8" w:space="0" w:color="FFFFFF"/>
               <w:right w:val="single" w:sz="8" w:space="0" w:color="FFFFFF"/>
@@ -4395,51 +4606,35 @@
             </w:pPr>
             <w:r>
               <w:rPr/>
-            </w:r>
-          </w:p>
-          <w:p>
-            <w:pPr>
-              <w:pStyle w:val="Style14"/>
-              <w:rPr/>
-            </w:pPr>
-            <w:r>
-              <w:rPr/>
-              <w:t>(</w:t>
-            </w:r>
-            <w:r>
-              <w:rPr/>
-              <w:t>Internally set to 1 if a backlash compensation will be performed at the end of the current movement.</w:t>
-            </w:r>
-            <w:r>
-              <w:rPr/>
-              <w:t>)</w:t>
+              <w:t>(Internally set to 1 if a backlash compensation will be performed at the end of the current movement.)</w:t>
             </w:r>
           </w:p>
         </w:tc>
       </w:tr>
       <w:tr>
         <w:trPr>
-          <w:trHeight w:val="3216" w:hRule="atLeast"/>
+          <w:trHeight w:val="1671" w:hRule="atLeast"/>
         </w:trPr>
         <w:tc>
           <w:tcPr>
-            <w:tcW w:w="1617" w:type="dxa"/>
-            <w:tcBorders>
-              <w:left w:val="single" w:sz="8" w:space="0" w:color="FFFFFF"/>
-              <w:bottom w:val="single" w:sz="8" w:space="0" w:color="FFFFFF"/>
-              <w:insideH w:val="single" w:sz="8" w:space="0" w:color="FFFFFF"/>
-            </w:tcBorders>
-            <w:shd w:fill="E8ECF3" w:val="clear"/>
-            <w:tcMar>
-              <w:left w:w="-10" w:type="dxa"/>
-            </w:tcMar>
-          </w:tcPr>
-          <w:p>
-            <w:pPr>
-              <w:pStyle w:val="Style14"/>
-              <w:rPr>
-                <w:rFonts w:ascii="Times New Roman" w:hAnsi="Times New Roman" w:eastAsia="Arial Unicode MS" w:cs="Arial Unicode MS"/>
-              </w:rPr>
+            <w:tcW w:w="1616" w:type="dxa"/>
+            <w:tcBorders>
+              <w:top w:val="single" w:sz="8" w:space="0" w:color="FFFFFF"/>
+              <w:left w:val="single" w:sz="8" w:space="0" w:color="FFFFFF"/>
+              <w:bottom w:val="single" w:sz="8" w:space="0" w:color="FFFFFF"/>
+              <w:right w:val="single" w:sz="8" w:space="0" w:color="FFFFFF"/>
+              <w:insideH w:val="single" w:sz="8" w:space="0" w:color="FFFFFF"/>
+              <w:insideV w:val="single" w:sz="8" w:space="0" w:color="FFFFFF"/>
+            </w:tcBorders>
+            <w:shd w:fill="E8ECF3" w:val="clear"/>
+            <w:tcMar>
+              <w:left w:w="-10" w:type="dxa"/>
+            </w:tcMar>
+          </w:tcPr>
+          <w:p>
+            <w:pPr>
+              <w:pStyle w:val="Style14"/>
+              <w:rPr/>
             </w:pPr>
             <w:r>
               <w:rPr>
@@ -4453,6 +4648,7 @@
           <w:tcPr>
             <w:tcW w:w="1351" w:type="dxa"/>
             <w:tcBorders>
+              <w:top w:val="single" w:sz="8" w:space="0" w:color="FFFFFF"/>
               <w:left w:val="single" w:sz="8" w:space="0" w:color="FFFFFF"/>
               <w:bottom w:val="single" w:sz="8" w:space="0" w:color="FFFFFF"/>
               <w:right w:val="single" w:sz="8" w:space="0" w:color="FFFFFF"/>
@@ -4479,6 +4675,7 @@
           <w:tcPr>
             <w:tcW w:w="0" w:type="dxa"/>
             <w:tcBorders>
+              <w:top w:val="single" w:sz="8" w:space="0" w:color="FFFFFF"/>
               <w:left w:val="single" w:sz="8" w:space="0" w:color="FFFFFF"/>
               <w:bottom w:val="single" w:sz="8" w:space="0" w:color="FFFFFF"/>
               <w:right w:val="single" w:sz="8" w:space="0" w:color="FFFFFF"/>
@@ -4502,11 +4699,14 @@
         </w:tc>
         <w:tc>
           <w:tcPr>
-            <w:tcW w:w="1807" w:type="dxa"/>
-            <w:tcBorders>
-              <w:left w:val="single" w:sz="8" w:space="0" w:color="FFFFFF"/>
-              <w:bottom w:val="single" w:sz="8" w:space="0" w:color="FFFFFF"/>
-              <w:insideH w:val="single" w:sz="8" w:space="0" w:color="FFFFFF"/>
+            <w:tcW w:w="1441" w:type="dxa"/>
+            <w:tcBorders>
+              <w:top w:val="single" w:sz="8" w:space="0" w:color="FFFFFF"/>
+              <w:left w:val="single" w:sz="8" w:space="0" w:color="FFFFFF"/>
+              <w:bottom w:val="single" w:sz="8" w:space="0" w:color="FFFFFF"/>
+              <w:right w:val="single" w:sz="8" w:space="0" w:color="FFFFFF"/>
+              <w:insideH w:val="single" w:sz="8" w:space="0" w:color="FFFFFF"/>
+              <w:insideV w:val="single" w:sz="8" w:space="0" w:color="FFFFFF"/>
             </w:tcBorders>
             <w:shd w:fill="E8ECF3" w:val="clear"/>
             <w:tcMar>
@@ -4526,31 +4726,35 @@
         </w:tc>
         <w:tc>
           <w:tcPr>
-            <w:tcW w:w="2791" w:type="dxa"/>
-            <w:tcBorders>
-              <w:left w:val="single" w:sz="8" w:space="0" w:color="FFFFFF"/>
-              <w:bottom w:val="single" w:sz="8" w:space="0" w:color="FFFFFF"/>
-              <w:insideH w:val="single" w:sz="8" w:space="0" w:color="FFFFFF"/>
-            </w:tcBorders>
-            <w:shd w:fill="E8ECF3" w:val="clear"/>
-            <w:tcMar>
-              <w:left w:w="-10" w:type="dxa"/>
-            </w:tcMar>
-          </w:tcPr>
-          <w:p>
-            <w:pPr>
-              <w:pStyle w:val="Style14"/>
-              <w:rPr/>
-            </w:pPr>
-            <w:r>
-              <w:rPr/>
-            </w:r>
-          </w:p>
-        </w:tc>
-        <w:tc>
-          <w:tcPr>
-            <w:tcW w:w="2386" w:type="dxa"/>
-            <w:tcBorders>
+            <w:tcW w:w="2704" w:type="dxa"/>
+            <w:tcBorders>
+              <w:top w:val="single" w:sz="8" w:space="0" w:color="FFFFFF"/>
+              <w:left w:val="single" w:sz="8" w:space="0" w:color="FFFFFF"/>
+              <w:bottom w:val="single" w:sz="8" w:space="0" w:color="FFFFFF"/>
+              <w:right w:val="single" w:sz="8" w:space="0" w:color="FFFFFF"/>
+              <w:insideH w:val="single" w:sz="8" w:space="0" w:color="FFFFFF"/>
+              <w:insideV w:val="single" w:sz="8" w:space="0" w:color="FFFFFF"/>
+            </w:tcBorders>
+            <w:shd w:fill="E8ECF3" w:val="clear"/>
+            <w:tcMar>
+              <w:left w:w="-10" w:type="dxa"/>
+            </w:tcMar>
+          </w:tcPr>
+          <w:p>
+            <w:pPr>
+              <w:pStyle w:val="Style14"/>
+              <w:rPr/>
+            </w:pPr>
+            <w:r>
+              <w:rPr/>
+            </w:r>
+          </w:p>
+        </w:tc>
+        <w:tc>
+          <w:tcPr>
+            <w:tcW w:w="2839" w:type="dxa"/>
+            <w:tcBorders>
+              <w:top w:val="single" w:sz="8" w:space="0" w:color="FFFFFF"/>
               <w:left w:val="single" w:sz="8" w:space="0" w:color="FFFFFF"/>
               <w:bottom w:val="single" w:sz="8" w:space="0" w:color="FFFFFF"/>
               <w:right w:val="single" w:sz="8" w:space="0" w:color="FFFFFF"/>
@@ -4579,16 +4783,865 @@
             </w:pPr>
             <w:r>
               <w:rPr/>
-            </w:r>
-          </w:p>
-          <w:p>
-            <w:pPr>
-              <w:pStyle w:val="Style14"/>
-              <w:rPr/>
-            </w:pPr>
-            <w:r>
-              <w:rPr/>
               <w:t>If the motor is in motion, returns 1.</w:t>
+            </w:r>
+          </w:p>
+        </w:tc>
+      </w:tr>
+      <w:tr>
+        <w:trPr>
+          <w:trHeight w:val="969" w:hRule="atLeast"/>
+        </w:trPr>
+        <w:tc>
+          <w:tcPr>
+            <w:tcW w:w="1616" w:type="dxa"/>
+            <w:tcBorders>
+              <w:left w:val="single" w:sz="8" w:space="0" w:color="FFFFFF"/>
+              <w:bottom w:val="single" w:sz="8" w:space="0" w:color="FFFFFF"/>
+              <w:right w:val="single" w:sz="8" w:space="0" w:color="FFFFFF"/>
+              <w:insideH w:val="single" w:sz="8" w:space="0" w:color="FFFFFF"/>
+              <w:insideV w:val="single" w:sz="8" w:space="0" w:color="FFFFFF"/>
+            </w:tcBorders>
+            <w:shd w:fill="E8ECF3" w:val="clear"/>
+            <w:tcMar>
+              <w:left w:w="-10" w:type="dxa"/>
+            </w:tcMar>
+          </w:tcPr>
+          <w:p>
+            <w:pPr>
+              <w:pStyle w:val="Style14"/>
+              <w:rPr>
+                <w:b w:val="false"/>
+                <w:b w:val="false"/>
+                <w:bCs w:val="false"/>
+                <w:sz w:val="24"/>
+                <w:szCs w:val="24"/>
+                <w:u w:val="none"/>
+              </w:rPr>
+            </w:pPr>
+            <w:r>
+              <w:rPr>
+                <w:rFonts w:eastAsia="Arial Unicode MS" w:cs="Arial Unicode MS"/>
+                <w:b w:val="false"/>
+                <w:bCs w:val="false"/>
+                <w:sz w:val="24"/>
+                <w:szCs w:val="24"/>
+                <w:u w:val="none"/>
+              </w:rPr>
+              <w:t>CwLimit</w:t>
+            </w:r>
+          </w:p>
+        </w:tc>
+        <w:tc>
+          <w:tcPr>
+            <w:tcW w:w="1351" w:type="dxa"/>
+            <w:tcBorders>
+              <w:left w:val="single" w:sz="8" w:space="0" w:color="FFFFFF"/>
+              <w:bottom w:val="single" w:sz="8" w:space="0" w:color="FFFFFF"/>
+              <w:right w:val="single" w:sz="8" w:space="0" w:color="FFFFFF"/>
+              <w:insideH w:val="single" w:sz="8" w:space="0" w:color="FFFFFF"/>
+              <w:insideV w:val="single" w:sz="8" w:space="0" w:color="FFFFFF"/>
+            </w:tcBorders>
+            <w:shd w:fill="E8ECF3" w:val="clear"/>
+            <w:tcMar>
+              <w:left w:w="-10" w:type="dxa"/>
+            </w:tcMar>
+          </w:tcPr>
+          <w:p>
+            <w:pPr>
+              <w:pStyle w:val="Style14"/>
+              <w:rPr/>
+            </w:pPr>
+            <w:r>
+              <w:rPr/>
+              <w:t>READ</w:t>
+            </w:r>
+          </w:p>
+        </w:tc>
+        <w:tc>
+          <w:tcPr>
+            <w:tcW w:w="0" w:type="dxa"/>
+            <w:tcBorders>
+              <w:left w:val="single" w:sz="8" w:space="0" w:color="FFFFFF"/>
+              <w:bottom w:val="single" w:sz="8" w:space="0" w:color="FFFFFF"/>
+              <w:right w:val="single" w:sz="8" w:space="0" w:color="FFFFFF"/>
+              <w:insideH w:val="single" w:sz="8" w:space="0" w:color="FFFFFF"/>
+              <w:insideV w:val="single" w:sz="8" w:space="0" w:color="FFFFFF"/>
+            </w:tcBorders>
+            <w:shd w:fill="9999FF" w:val="clear"/>
+            <w:tcMar>
+              <w:left w:w="-10" w:type="dxa"/>
+            </w:tcMar>
+          </w:tcPr>
+          <w:p>
+            <w:pPr>
+              <w:pStyle w:val="Normal"/>
+              <w:rPr/>
+            </w:pPr>
+            <w:r>
+              <w:rPr/>
+            </w:r>
+          </w:p>
+        </w:tc>
+        <w:tc>
+          <w:tcPr>
+            <w:tcW w:w="1441" w:type="dxa"/>
+            <w:tcBorders>
+              <w:left w:val="single" w:sz="8" w:space="0" w:color="FFFFFF"/>
+              <w:bottom w:val="single" w:sz="8" w:space="0" w:color="FFFFFF"/>
+              <w:right w:val="single" w:sz="8" w:space="0" w:color="FFFFFF"/>
+              <w:insideH w:val="single" w:sz="8" w:space="0" w:color="FFFFFF"/>
+              <w:insideV w:val="single" w:sz="8" w:space="0" w:color="FFFFFF"/>
+            </w:tcBorders>
+            <w:shd w:fill="E8ECF3" w:val="clear"/>
+            <w:tcMar>
+              <w:left w:w="-10" w:type="dxa"/>
+            </w:tcMar>
+          </w:tcPr>
+          <w:p>
+            <w:pPr>
+              <w:pStyle w:val="Style14"/>
+              <w:rPr/>
+            </w:pPr>
+            <w:r>
+              <w:rPr/>
+              <w:t>DevLong</w:t>
+            </w:r>
+          </w:p>
+        </w:tc>
+        <w:tc>
+          <w:tcPr>
+            <w:tcW w:w="2704" w:type="dxa"/>
+            <w:tcBorders>
+              <w:left w:val="single" w:sz="8" w:space="0" w:color="FFFFFF"/>
+              <w:bottom w:val="single" w:sz="8" w:space="0" w:color="FFFFFF"/>
+              <w:right w:val="single" w:sz="8" w:space="0" w:color="FFFFFF"/>
+              <w:insideH w:val="single" w:sz="8" w:space="0" w:color="FFFFFF"/>
+              <w:insideV w:val="single" w:sz="8" w:space="0" w:color="FFFFFF"/>
+            </w:tcBorders>
+            <w:shd w:fill="E8ECF3" w:val="clear"/>
+            <w:tcMar>
+              <w:left w:w="-10" w:type="dxa"/>
+            </w:tcMar>
+          </w:tcPr>
+          <w:p>
+            <w:pPr>
+              <w:pStyle w:val="Style14"/>
+              <w:rPr/>
+            </w:pPr>
+            <w:r>
+              <w:rPr/>
+            </w:r>
+          </w:p>
+        </w:tc>
+        <w:tc>
+          <w:tcPr>
+            <w:tcW w:w="2839" w:type="dxa"/>
+            <w:tcBorders>
+              <w:left w:val="single" w:sz="8" w:space="0" w:color="FFFFFF"/>
+              <w:bottom w:val="single" w:sz="8" w:space="0" w:color="FFFFFF"/>
+              <w:right w:val="single" w:sz="8" w:space="0" w:color="FFFFFF"/>
+              <w:insideH w:val="single" w:sz="8" w:space="0" w:color="FFFFFF"/>
+              <w:insideV w:val="single" w:sz="8" w:space="0" w:color="FFFFFF"/>
+            </w:tcBorders>
+            <w:shd w:fill="E8ECF3" w:val="clear"/>
+            <w:tcMar>
+              <w:left w:w="-10" w:type="dxa"/>
+            </w:tcMar>
+          </w:tcPr>
+          <w:p>
+            <w:pPr>
+              <w:pStyle w:val="Style14"/>
+              <w:rPr/>
+            </w:pPr>
+            <w:r>
+              <w:rPr/>
+              <w:t xml:space="preserve">the unit position of the encoder home switch </w:t>
+            </w:r>
+          </w:p>
+        </w:tc>
+      </w:tr>
+      <w:tr>
+        <w:trPr>
+          <w:trHeight w:val="913" w:hRule="atLeast"/>
+        </w:trPr>
+        <w:tc>
+          <w:tcPr>
+            <w:tcW w:w="1616" w:type="dxa"/>
+            <w:tcBorders>
+              <w:left w:val="single" w:sz="8" w:space="0" w:color="FFFFFF"/>
+              <w:bottom w:val="single" w:sz="8" w:space="0" w:color="FFFFFF"/>
+              <w:right w:val="single" w:sz="8" w:space="0" w:color="FFFFFF"/>
+              <w:insideH w:val="single" w:sz="8" w:space="0" w:color="FFFFFF"/>
+              <w:insideV w:val="single" w:sz="8" w:space="0" w:color="FFFFFF"/>
+            </w:tcBorders>
+            <w:shd w:fill="E8ECF3" w:val="clear"/>
+            <w:tcMar>
+              <w:left w:w="-10" w:type="dxa"/>
+            </w:tcMar>
+          </w:tcPr>
+          <w:p>
+            <w:pPr>
+              <w:pStyle w:val="Style14"/>
+              <w:rPr/>
+            </w:pPr>
+            <w:r>
+              <w:rPr/>
+              <w:t>CwLimit</w:t>
+            </w:r>
+          </w:p>
+        </w:tc>
+        <w:tc>
+          <w:tcPr>
+            <w:tcW w:w="1351" w:type="dxa"/>
+            <w:tcBorders>
+              <w:left w:val="single" w:sz="8" w:space="0" w:color="FFFFFF"/>
+              <w:bottom w:val="single" w:sz="8" w:space="0" w:color="FFFFFF"/>
+              <w:right w:val="single" w:sz="8" w:space="0" w:color="FFFFFF"/>
+              <w:insideH w:val="single" w:sz="8" w:space="0" w:color="FFFFFF"/>
+              <w:insideV w:val="single" w:sz="8" w:space="0" w:color="FFFFFF"/>
+            </w:tcBorders>
+            <w:shd w:fill="E8ECF3" w:val="clear"/>
+            <w:tcMar>
+              <w:left w:w="-10" w:type="dxa"/>
+            </w:tcMar>
+          </w:tcPr>
+          <w:p>
+            <w:pPr>
+              <w:pStyle w:val="Style14"/>
+              <w:rPr/>
+            </w:pPr>
+            <w:r>
+              <w:rPr/>
+              <w:t>READ</w:t>
+            </w:r>
+          </w:p>
+        </w:tc>
+        <w:tc>
+          <w:tcPr>
+            <w:tcW w:w="0" w:type="dxa"/>
+            <w:tcBorders>
+              <w:left w:val="single" w:sz="8" w:space="0" w:color="FFFFFF"/>
+              <w:bottom w:val="single" w:sz="8" w:space="0" w:color="FFFFFF"/>
+              <w:right w:val="single" w:sz="8" w:space="0" w:color="FFFFFF"/>
+              <w:insideH w:val="single" w:sz="8" w:space="0" w:color="FFFFFF"/>
+              <w:insideV w:val="single" w:sz="8" w:space="0" w:color="FFFFFF"/>
+            </w:tcBorders>
+            <w:shd w:fill="9999FF" w:val="clear"/>
+            <w:tcMar>
+              <w:left w:w="-10" w:type="dxa"/>
+            </w:tcMar>
+          </w:tcPr>
+          <w:p>
+            <w:pPr>
+              <w:pStyle w:val="Normal"/>
+              <w:rPr/>
+            </w:pPr>
+            <w:r>
+              <w:rPr/>
+            </w:r>
+          </w:p>
+        </w:tc>
+        <w:tc>
+          <w:tcPr>
+            <w:tcW w:w="1441" w:type="dxa"/>
+            <w:tcBorders>
+              <w:left w:val="single" w:sz="8" w:space="0" w:color="FFFFFF"/>
+              <w:bottom w:val="single" w:sz="8" w:space="0" w:color="FFFFFF"/>
+              <w:right w:val="single" w:sz="8" w:space="0" w:color="FFFFFF"/>
+              <w:insideH w:val="single" w:sz="8" w:space="0" w:color="FFFFFF"/>
+              <w:insideV w:val="single" w:sz="8" w:space="0" w:color="FFFFFF"/>
+            </w:tcBorders>
+            <w:shd w:fill="E8ECF3" w:val="clear"/>
+            <w:tcMar>
+              <w:left w:w="-10" w:type="dxa"/>
+            </w:tcMar>
+          </w:tcPr>
+          <w:p>
+            <w:pPr>
+              <w:pStyle w:val="Style14"/>
+              <w:rPr/>
+            </w:pPr>
+            <w:r>
+              <w:rPr/>
+              <w:t>DevLong</w:t>
+            </w:r>
+          </w:p>
+        </w:tc>
+        <w:tc>
+          <w:tcPr>
+            <w:tcW w:w="2704" w:type="dxa"/>
+            <w:tcBorders>
+              <w:left w:val="single" w:sz="8" w:space="0" w:color="FFFFFF"/>
+              <w:bottom w:val="single" w:sz="8" w:space="0" w:color="FFFFFF"/>
+              <w:right w:val="single" w:sz="8" w:space="0" w:color="FFFFFF"/>
+              <w:insideH w:val="single" w:sz="8" w:space="0" w:color="FFFFFF"/>
+              <w:insideV w:val="single" w:sz="8" w:space="0" w:color="FFFFFF"/>
+            </w:tcBorders>
+            <w:shd w:fill="E8ECF3" w:val="clear"/>
+            <w:tcMar>
+              <w:left w:w="-10" w:type="dxa"/>
+            </w:tcMar>
+          </w:tcPr>
+          <w:p>
+            <w:pPr>
+              <w:pStyle w:val="Style14"/>
+              <w:rPr/>
+            </w:pPr>
+            <w:r>
+              <w:rPr/>
+            </w:r>
+          </w:p>
+        </w:tc>
+        <w:tc>
+          <w:tcPr>
+            <w:tcW w:w="2839" w:type="dxa"/>
+            <w:tcBorders>
+              <w:left w:val="single" w:sz="8" w:space="0" w:color="FFFFFF"/>
+              <w:bottom w:val="single" w:sz="8" w:space="0" w:color="FFFFFF"/>
+              <w:right w:val="single" w:sz="8" w:space="0" w:color="FFFFFF"/>
+              <w:insideH w:val="single" w:sz="8" w:space="0" w:color="FFFFFF"/>
+              <w:insideV w:val="single" w:sz="8" w:space="0" w:color="FFFFFF"/>
+            </w:tcBorders>
+            <w:shd w:fill="E8ECF3" w:val="clear"/>
+            <w:tcMar>
+              <w:left w:w="-10" w:type="dxa"/>
+            </w:tcMar>
+          </w:tcPr>
+          <w:p>
+            <w:pPr>
+              <w:pStyle w:val="Style14"/>
+              <w:rPr/>
+            </w:pPr>
+            <w:r>
+              <w:rPr/>
+            </w:r>
+          </w:p>
+        </w:tc>
+      </w:tr>
+      <w:tr>
+        <w:trPr>
+          <w:trHeight w:val="1087" w:hRule="atLeast"/>
+        </w:trPr>
+        <w:tc>
+          <w:tcPr>
+            <w:tcW w:w="1616" w:type="dxa"/>
+            <w:tcBorders>
+              <w:left w:val="single" w:sz="8" w:space="0" w:color="FFFFFF"/>
+              <w:bottom w:val="single" w:sz="8" w:space="0" w:color="FFFFFF"/>
+              <w:right w:val="single" w:sz="8" w:space="0" w:color="FFFFFF"/>
+              <w:insideH w:val="single" w:sz="8" w:space="0" w:color="FFFFFF"/>
+              <w:insideV w:val="single" w:sz="8" w:space="0" w:color="FFFFFF"/>
+            </w:tcBorders>
+            <w:shd w:fill="E8ECF3" w:val="clear"/>
+            <w:tcMar>
+              <w:left w:w="-10" w:type="dxa"/>
+            </w:tcMar>
+          </w:tcPr>
+          <w:p>
+            <w:pPr>
+              <w:pStyle w:val="Style14"/>
+              <w:rPr>
+                <w:b w:val="false"/>
+                <w:b w:val="false"/>
+                <w:bCs w:val="false"/>
+                <w:sz w:val="24"/>
+                <w:szCs w:val="24"/>
+                <w:u w:val="none"/>
+              </w:rPr>
+            </w:pPr>
+            <w:r>
+              <w:rPr>
+                <w:b w:val="false"/>
+                <w:bCs w:val="false"/>
+                <w:sz w:val="24"/>
+                <w:szCs w:val="24"/>
+                <w:u w:val="none"/>
+              </w:rPr>
+              <w:t>HomePosition</w:t>
+            </w:r>
+          </w:p>
+        </w:tc>
+        <w:tc>
+          <w:tcPr>
+            <w:tcW w:w="1351" w:type="dxa"/>
+            <w:tcBorders>
+              <w:left w:val="single" w:sz="8" w:space="0" w:color="FFFFFF"/>
+              <w:bottom w:val="single" w:sz="8" w:space="0" w:color="FFFFFF"/>
+              <w:right w:val="single" w:sz="8" w:space="0" w:color="FFFFFF"/>
+              <w:insideH w:val="single" w:sz="8" w:space="0" w:color="FFFFFF"/>
+              <w:insideV w:val="single" w:sz="8" w:space="0" w:color="FFFFFF"/>
+            </w:tcBorders>
+            <w:shd w:fill="E8ECF3" w:val="clear"/>
+            <w:tcMar>
+              <w:left w:w="-10" w:type="dxa"/>
+            </w:tcMar>
+          </w:tcPr>
+          <w:p>
+            <w:pPr>
+              <w:pStyle w:val="Style14"/>
+              <w:rPr/>
+            </w:pPr>
+            <w:r>
+              <w:rPr/>
+              <w:t>READ_WRITE</w:t>
+            </w:r>
+          </w:p>
+        </w:tc>
+        <w:tc>
+          <w:tcPr>
+            <w:tcW w:w="0" w:type="dxa"/>
+            <w:tcBorders>
+              <w:left w:val="single" w:sz="8" w:space="0" w:color="FFFFFF"/>
+              <w:bottom w:val="single" w:sz="8" w:space="0" w:color="FFFFFF"/>
+              <w:right w:val="single" w:sz="8" w:space="0" w:color="FFFFFF"/>
+              <w:insideH w:val="single" w:sz="8" w:space="0" w:color="FFFFFF"/>
+              <w:insideV w:val="single" w:sz="8" w:space="0" w:color="FFFFFF"/>
+            </w:tcBorders>
+            <w:shd w:fill="9999FF" w:val="clear"/>
+            <w:tcMar>
+              <w:left w:w="-10" w:type="dxa"/>
+            </w:tcMar>
+          </w:tcPr>
+          <w:p>
+            <w:pPr>
+              <w:pStyle w:val="Normal"/>
+              <w:rPr/>
+            </w:pPr>
+            <w:r>
+              <w:rPr/>
+            </w:r>
+          </w:p>
+        </w:tc>
+        <w:tc>
+          <w:tcPr>
+            <w:tcW w:w="1441" w:type="dxa"/>
+            <w:tcBorders>
+              <w:left w:val="single" w:sz="8" w:space="0" w:color="FFFFFF"/>
+              <w:bottom w:val="single" w:sz="8" w:space="0" w:color="FFFFFF"/>
+              <w:right w:val="single" w:sz="8" w:space="0" w:color="FFFFFF"/>
+              <w:insideH w:val="single" w:sz="8" w:space="0" w:color="FFFFFF"/>
+              <w:insideV w:val="single" w:sz="8" w:space="0" w:color="FFFFFF"/>
+            </w:tcBorders>
+            <w:shd w:fill="E8ECF3" w:val="clear"/>
+            <w:tcMar>
+              <w:left w:w="-10" w:type="dxa"/>
+            </w:tcMar>
+          </w:tcPr>
+          <w:p>
+            <w:pPr>
+              <w:pStyle w:val="Style14"/>
+              <w:rPr/>
+            </w:pPr>
+            <w:r>
+              <w:rPr/>
+              <w:t>Dev</w:t>
+            </w:r>
+            <w:r>
+              <w:rPr/>
+              <w:t>Double</w:t>
+            </w:r>
+          </w:p>
+        </w:tc>
+        <w:tc>
+          <w:tcPr>
+            <w:tcW w:w="2704" w:type="dxa"/>
+            <w:tcBorders>
+              <w:left w:val="single" w:sz="8" w:space="0" w:color="FFFFFF"/>
+              <w:bottom w:val="single" w:sz="8" w:space="0" w:color="FFFFFF"/>
+              <w:right w:val="single" w:sz="8" w:space="0" w:color="FFFFFF"/>
+              <w:insideH w:val="single" w:sz="8" w:space="0" w:color="FFFFFF"/>
+              <w:insideV w:val="single" w:sz="8" w:space="0" w:color="FFFFFF"/>
+            </w:tcBorders>
+            <w:shd w:fill="E8ECF3" w:val="clear"/>
+            <w:tcMar>
+              <w:left w:w="-10" w:type="dxa"/>
+            </w:tcMar>
+          </w:tcPr>
+          <w:p>
+            <w:pPr>
+              <w:pStyle w:val="Style14"/>
+              <w:rPr/>
+            </w:pPr>
+            <w:r>
+              <w:rPr/>
+            </w:r>
+          </w:p>
+        </w:tc>
+        <w:tc>
+          <w:tcPr>
+            <w:tcW w:w="2839" w:type="dxa"/>
+            <w:tcBorders>
+              <w:left w:val="single" w:sz="8" w:space="0" w:color="FFFFFF"/>
+              <w:bottom w:val="single" w:sz="8" w:space="0" w:color="FFFFFF"/>
+              <w:right w:val="single" w:sz="8" w:space="0" w:color="FFFFFF"/>
+              <w:insideH w:val="single" w:sz="8" w:space="0" w:color="FFFFFF"/>
+              <w:insideV w:val="single" w:sz="8" w:space="0" w:color="FFFFFF"/>
+            </w:tcBorders>
+            <w:shd w:fill="E8ECF3" w:val="clear"/>
+            <w:tcMar>
+              <w:left w:w="-10" w:type="dxa"/>
+            </w:tcMar>
+          </w:tcPr>
+          <w:p>
+            <w:pPr>
+              <w:pStyle w:val="Style14"/>
+              <w:rPr/>
+            </w:pPr>
+            <w:r>
+              <w:rPr/>
+            </w:r>
+          </w:p>
+        </w:tc>
+      </w:tr>
+      <w:tr>
+        <w:trPr>
+          <w:trHeight w:val="1087" w:hRule="atLeast"/>
+        </w:trPr>
+        <w:tc>
+          <w:tcPr>
+            <w:tcW w:w="1616" w:type="dxa"/>
+            <w:tcBorders>
+              <w:left w:val="single" w:sz="8" w:space="0" w:color="FFFFFF"/>
+              <w:bottom w:val="single" w:sz="8" w:space="0" w:color="FFFFFF"/>
+              <w:right w:val="single" w:sz="8" w:space="0" w:color="FFFFFF"/>
+              <w:insideH w:val="single" w:sz="8" w:space="0" w:color="FFFFFF"/>
+              <w:insideV w:val="single" w:sz="8" w:space="0" w:color="FFFFFF"/>
+            </w:tcBorders>
+            <w:shd w:fill="E8ECF3" w:val="clear"/>
+            <w:tcMar>
+              <w:left w:w="-10" w:type="dxa"/>
+            </w:tcMar>
+          </w:tcPr>
+          <w:p>
+            <w:pPr>
+              <w:pStyle w:val="Style14"/>
+              <w:rPr>
+                <w:b w:val="false"/>
+                <w:b w:val="false"/>
+                <w:bCs w:val="false"/>
+                <w:sz w:val="24"/>
+                <w:szCs w:val="24"/>
+                <w:u w:val="none"/>
+              </w:rPr>
+            </w:pPr>
+            <w:r>
+              <w:rPr>
+                <w:b w:val="false"/>
+                <w:bCs w:val="false"/>
+                <w:sz w:val="24"/>
+                <w:szCs w:val="24"/>
+                <w:u w:val="none"/>
+              </w:rPr>
+              <w:t>BaseRate</w:t>
+            </w:r>
+          </w:p>
+        </w:tc>
+        <w:tc>
+          <w:tcPr>
+            <w:tcW w:w="1351" w:type="dxa"/>
+            <w:tcBorders>
+              <w:left w:val="single" w:sz="8" w:space="0" w:color="FFFFFF"/>
+              <w:bottom w:val="single" w:sz="8" w:space="0" w:color="FFFFFF"/>
+              <w:right w:val="single" w:sz="8" w:space="0" w:color="FFFFFF"/>
+              <w:insideH w:val="single" w:sz="8" w:space="0" w:color="FFFFFF"/>
+              <w:insideV w:val="single" w:sz="8" w:space="0" w:color="FFFFFF"/>
+            </w:tcBorders>
+            <w:shd w:fill="E8ECF3" w:val="clear"/>
+            <w:tcMar>
+              <w:left w:w="-10" w:type="dxa"/>
+            </w:tcMar>
+          </w:tcPr>
+          <w:p>
+            <w:pPr>
+              <w:pStyle w:val="Style14"/>
+              <w:rPr/>
+            </w:pPr>
+            <w:r>
+              <w:rPr/>
+              <w:t>READ_WRITE</w:t>
+            </w:r>
+          </w:p>
+        </w:tc>
+        <w:tc>
+          <w:tcPr>
+            <w:tcW w:w="0" w:type="dxa"/>
+            <w:tcBorders>
+              <w:left w:val="single" w:sz="8" w:space="0" w:color="FFFFFF"/>
+              <w:bottom w:val="single" w:sz="8" w:space="0" w:color="FFFFFF"/>
+              <w:right w:val="single" w:sz="8" w:space="0" w:color="FFFFFF"/>
+              <w:insideH w:val="single" w:sz="8" w:space="0" w:color="FFFFFF"/>
+              <w:insideV w:val="single" w:sz="8" w:space="0" w:color="FFFFFF"/>
+            </w:tcBorders>
+            <w:shd w:fill="9999FF" w:val="clear"/>
+            <w:tcMar>
+              <w:left w:w="-10" w:type="dxa"/>
+            </w:tcMar>
+          </w:tcPr>
+          <w:p>
+            <w:pPr>
+              <w:pStyle w:val="Normal"/>
+              <w:rPr/>
+            </w:pPr>
+            <w:r>
+              <w:rPr/>
+            </w:r>
+          </w:p>
+        </w:tc>
+        <w:tc>
+          <w:tcPr>
+            <w:tcW w:w="1441" w:type="dxa"/>
+            <w:tcBorders>
+              <w:left w:val="single" w:sz="8" w:space="0" w:color="FFFFFF"/>
+              <w:bottom w:val="single" w:sz="8" w:space="0" w:color="FFFFFF"/>
+              <w:right w:val="single" w:sz="8" w:space="0" w:color="FFFFFF"/>
+              <w:insideH w:val="single" w:sz="8" w:space="0" w:color="FFFFFF"/>
+              <w:insideV w:val="single" w:sz="8" w:space="0" w:color="FFFFFF"/>
+            </w:tcBorders>
+            <w:shd w:fill="E8ECF3" w:val="clear"/>
+            <w:tcMar>
+              <w:left w:w="-10" w:type="dxa"/>
+            </w:tcMar>
+          </w:tcPr>
+          <w:p>
+            <w:pPr>
+              <w:pStyle w:val="Style14"/>
+              <w:rPr/>
+            </w:pPr>
+            <w:r>
+              <w:rPr/>
+              <w:t>DevDouble</w:t>
+            </w:r>
+          </w:p>
+        </w:tc>
+        <w:tc>
+          <w:tcPr>
+            <w:tcW w:w="2704" w:type="dxa"/>
+            <w:tcBorders>
+              <w:left w:val="single" w:sz="8" w:space="0" w:color="FFFFFF"/>
+              <w:bottom w:val="single" w:sz="8" w:space="0" w:color="FFFFFF"/>
+              <w:right w:val="single" w:sz="8" w:space="0" w:color="FFFFFF"/>
+              <w:insideH w:val="single" w:sz="8" w:space="0" w:color="FFFFFF"/>
+              <w:insideV w:val="single" w:sz="8" w:space="0" w:color="FFFFFF"/>
+            </w:tcBorders>
+            <w:shd w:fill="E8ECF3" w:val="clear"/>
+            <w:tcMar>
+              <w:left w:w="-10" w:type="dxa"/>
+            </w:tcMar>
+          </w:tcPr>
+          <w:p>
+            <w:pPr>
+              <w:pStyle w:val="Style14"/>
+              <w:rPr/>
+            </w:pPr>
+            <w:r>
+              <w:rPr/>
+              <w:t>Units: 0.1 counts/s</w:t>
+            </w:r>
+          </w:p>
+        </w:tc>
+        <w:tc>
+          <w:tcPr>
+            <w:tcW w:w="2839" w:type="dxa"/>
+            <w:tcBorders>
+              <w:left w:val="single" w:sz="8" w:space="0" w:color="FFFFFF"/>
+              <w:bottom w:val="single" w:sz="8" w:space="0" w:color="FFFFFF"/>
+              <w:right w:val="single" w:sz="8" w:space="0" w:color="FFFFFF"/>
+              <w:insideH w:val="single" w:sz="8" w:space="0" w:color="FFFFFF"/>
+              <w:insideV w:val="single" w:sz="8" w:space="0" w:color="FFFFFF"/>
+            </w:tcBorders>
+            <w:shd w:fill="E8ECF3" w:val="clear"/>
+            <w:tcMar>
+              <w:left w:w="-10" w:type="dxa"/>
+            </w:tcMar>
+          </w:tcPr>
+          <w:p>
+            <w:pPr>
+              <w:pStyle w:val="Style14"/>
+              <w:rPr/>
+            </w:pPr>
+            <w:r>
+              <w:rPr/>
+              <w:t xml:space="preserve">the </w:t>
+            </w:r>
+            <w:r>
+              <w:rPr/>
+              <w:t>base rate</w:t>
+            </w:r>
+            <w:r>
+              <w:rPr/>
+              <w:t xml:space="preserve"> </w:t>
+            </w:r>
+          </w:p>
+        </w:tc>
+      </w:tr>
+      <w:tr>
+        <w:trPr>
+          <w:trHeight w:val="1087" w:hRule="atLeast"/>
+        </w:trPr>
+        <w:tc>
+          <w:tcPr>
+            <w:tcW w:w="1616" w:type="dxa"/>
+            <w:tcBorders>
+              <w:left w:val="single" w:sz="8" w:space="0" w:color="FFFFFF"/>
+              <w:bottom w:val="single" w:sz="8" w:space="0" w:color="FFFFFF"/>
+              <w:right w:val="single" w:sz="8" w:space="0" w:color="FFFFFF"/>
+              <w:insideH w:val="single" w:sz="8" w:space="0" w:color="FFFFFF"/>
+              <w:insideV w:val="single" w:sz="8" w:space="0" w:color="FFFFFF"/>
+            </w:tcBorders>
+            <w:shd w:fill="E8ECF3" w:val="clear"/>
+            <w:tcMar>
+              <w:left w:w="-10" w:type="dxa"/>
+            </w:tcMar>
+          </w:tcPr>
+          <w:p>
+            <w:pPr>
+              <w:pStyle w:val="Style14"/>
+              <w:rPr>
+                <w:b w:val="false"/>
+                <w:b w:val="false"/>
+                <w:bCs w:val="false"/>
+                <w:sz w:val="24"/>
+                <w:szCs w:val="24"/>
+                <w:u w:val="none"/>
+              </w:rPr>
+            </w:pPr>
+            <w:r>
+              <w:rPr>
+                <w:b w:val="false"/>
+                <w:bCs w:val="false"/>
+                <w:sz w:val="24"/>
+                <w:szCs w:val="24"/>
+                <w:u w:val="none"/>
+              </w:rPr>
+              <w:t>Conversion</w:t>
+            </w:r>
+          </w:p>
+        </w:tc>
+        <w:tc>
+          <w:tcPr>
+            <w:tcW w:w="1351" w:type="dxa"/>
+            <w:tcBorders>
+              <w:left w:val="single" w:sz="8" w:space="0" w:color="FFFFFF"/>
+              <w:bottom w:val="single" w:sz="8" w:space="0" w:color="FFFFFF"/>
+              <w:right w:val="single" w:sz="8" w:space="0" w:color="FFFFFF"/>
+              <w:insideH w:val="single" w:sz="8" w:space="0" w:color="FFFFFF"/>
+              <w:insideV w:val="single" w:sz="8" w:space="0" w:color="FFFFFF"/>
+            </w:tcBorders>
+            <w:shd w:fill="E8ECF3" w:val="clear"/>
+            <w:tcMar>
+              <w:left w:w="-10" w:type="dxa"/>
+            </w:tcMar>
+          </w:tcPr>
+          <w:p>
+            <w:pPr>
+              <w:pStyle w:val="Style14"/>
+              <w:rPr/>
+            </w:pPr>
+            <w:r>
+              <w:rPr/>
+              <w:t>READ_WRITE</w:t>
+            </w:r>
+          </w:p>
+        </w:tc>
+        <w:tc>
+          <w:tcPr>
+            <w:tcW w:w="0" w:type="dxa"/>
+            <w:tcBorders>
+              <w:left w:val="single" w:sz="8" w:space="0" w:color="FFFFFF"/>
+              <w:bottom w:val="single" w:sz="8" w:space="0" w:color="FFFFFF"/>
+              <w:right w:val="single" w:sz="8" w:space="0" w:color="FFFFFF"/>
+              <w:insideH w:val="single" w:sz="8" w:space="0" w:color="FFFFFF"/>
+              <w:insideV w:val="single" w:sz="8" w:space="0" w:color="FFFFFF"/>
+            </w:tcBorders>
+            <w:shd w:fill="9999FF" w:val="clear"/>
+            <w:tcMar>
+              <w:left w:w="-10" w:type="dxa"/>
+            </w:tcMar>
+          </w:tcPr>
+          <w:p>
+            <w:pPr>
+              <w:pStyle w:val="Normal"/>
+              <w:rPr/>
+            </w:pPr>
+            <w:r>
+              <w:rPr/>
+            </w:r>
+          </w:p>
+        </w:tc>
+        <w:tc>
+          <w:tcPr>
+            <w:tcW w:w="1441" w:type="dxa"/>
+            <w:tcBorders>
+              <w:left w:val="single" w:sz="8" w:space="0" w:color="FFFFFF"/>
+              <w:bottom w:val="single" w:sz="8" w:space="0" w:color="FFFFFF"/>
+              <w:right w:val="single" w:sz="8" w:space="0" w:color="FFFFFF"/>
+              <w:insideH w:val="single" w:sz="8" w:space="0" w:color="FFFFFF"/>
+              <w:insideV w:val="single" w:sz="8" w:space="0" w:color="FFFFFF"/>
+            </w:tcBorders>
+            <w:shd w:fill="E8ECF3" w:val="clear"/>
+            <w:tcMar>
+              <w:left w:w="-10" w:type="dxa"/>
+            </w:tcMar>
+          </w:tcPr>
+          <w:p>
+            <w:pPr>
+              <w:pStyle w:val="Style14"/>
+              <w:rPr/>
+            </w:pPr>
+            <w:r>
+              <w:rPr/>
+              <w:t>DevDouble</w:t>
+            </w:r>
+          </w:p>
+        </w:tc>
+        <w:tc>
+          <w:tcPr>
+            <w:tcW w:w="2704" w:type="dxa"/>
+            <w:tcBorders>
+              <w:left w:val="single" w:sz="8" w:space="0" w:color="FFFFFF"/>
+              <w:bottom w:val="single" w:sz="8" w:space="0" w:color="FFFFFF"/>
+              <w:right w:val="single" w:sz="8" w:space="0" w:color="FFFFFF"/>
+              <w:insideH w:val="single" w:sz="8" w:space="0" w:color="FFFFFF"/>
+              <w:insideV w:val="single" w:sz="8" w:space="0" w:color="FFFFFF"/>
+            </w:tcBorders>
+            <w:shd w:fill="E8ECF3" w:val="clear"/>
+            <w:tcMar>
+              <w:left w:w="-10" w:type="dxa"/>
+            </w:tcMar>
+          </w:tcPr>
+          <w:p>
+            <w:pPr>
+              <w:pStyle w:val="Style14"/>
+              <w:rPr/>
+            </w:pPr>
+            <w:r>
+              <w:rPr/>
+            </w:r>
+          </w:p>
+        </w:tc>
+        <w:tc>
+          <w:tcPr>
+            <w:tcW w:w="2839" w:type="dxa"/>
+            <w:tcBorders>
+              <w:left w:val="single" w:sz="8" w:space="0" w:color="FFFFFF"/>
+              <w:bottom w:val="single" w:sz="8" w:space="0" w:color="FFFFFF"/>
+              <w:right w:val="single" w:sz="8" w:space="0" w:color="FFFFFF"/>
+              <w:insideH w:val="single" w:sz="8" w:space="0" w:color="FFFFFF"/>
+              <w:insideV w:val="single" w:sz="8" w:space="0" w:color="FFFFFF"/>
+            </w:tcBorders>
+            <w:shd w:fill="E8ECF3" w:val="clear"/>
+            <w:tcMar>
+              <w:left w:w="-10" w:type="dxa"/>
+            </w:tcMar>
+          </w:tcPr>
+          <w:p>
+            <w:pPr>
+              <w:pStyle w:val="Style14"/>
+              <w:rPr/>
+            </w:pPr>
+            <w:r>
+              <w:rPr/>
             </w:r>
           </w:p>
         </w:tc>
@@ -4610,6 +5663,7 @@
       <w:pgNumType w:fmt="decimal"/>
       <w:formProt w:val="false"/>
       <w:textDirection w:val="lrTb"/>
+      <w:docGrid w:type="default" w:linePitch="240" w:charSpace="4294961151"/>
     </w:sectPr>
   </w:body>
 </w:document>
@@ -4621,15 +5675,12 @@
     <w:rPrDefault>
       <w:rPr>
         <w:rFonts w:ascii="Liberation Serif" w:hAnsi="Liberation Serif" w:eastAsia="DejaVu Sans" w:cs="DejaVu Sans"/>
-        <w:sz w:val="24"/>
         <w:szCs w:val="24"/>
         <w:lang w:val="en-US" w:eastAsia="zh-CN" w:bidi="hi-IN"/>
       </w:rPr>
     </w:rPrDefault>
     <w:pPrDefault>
-      <w:pPr>
-        <w:widowControl/>
-      </w:pPr>
+      <w:pPr/>
     </w:pPrDefault>
   </w:docDefaults>
   <w:style w:type="paragraph" w:styleId="Normal">
@@ -4637,10 +5688,12 @@
     <w:qFormat/>
     <w:pPr>
       <w:widowControl/>
+      <w:bidi w:val="0"/>
+      <w:jc w:val="left"/>
     </w:pPr>
     <w:rPr>
       <w:rFonts w:ascii="Liberation Serif" w:hAnsi="Liberation Serif" w:eastAsia="DejaVu Sans" w:cs="DejaVu Sans"/>
-      <w:color w:val="auto"/>
+      <w:color w:val="00000A"/>
       <w:sz w:val="24"/>
       <w:szCs w:val="24"/>
       <w:lang w:val="en-US" w:eastAsia="zh-CN" w:bidi="hi-IN"/>
@@ -4751,10 +5804,6 @@
       <w:keepLines w:val="false"/>
       <w:pageBreakBefore w:val="false"/>
       <w:widowControl/>
-      <w:numPr>
-        <w:ilvl w:val="0"/>
-        <w:numId w:val="0"/>
-      </w:numPr>
       <w:suppressAutoHyphens w:val="false"/>
       <w:bidi w:val="0"/>
       <w:spacing w:lineRule="auto" w:line="240" w:before="0" w:after="0"/>

</xml_diff>